<commit_message>
Script és doksi javítás
</commit_message>
<xml_diff>
--- a/docs/dokumentacio_kozossegi oldal 4.docx
+++ b/docs/dokumentacio_kozossegi oldal 4.docx
@@ -250,8 +250,6 @@
         </w:rPr>
         <w:t xml:space="preserve"> </w:t>
       </w:r>
-      <w:bookmarkStart w:id="16" w:name="_GoBack"/>
-      <w:bookmarkEnd w:id="16"/>
       <w:r>
         <w:rPr>
           <w:sz w:val="24"/>
@@ -6514,12 +6512,6 @@
             <w:insideH w:val="single" w:color="000000" w:sz="4" w:space="0"/>
             <w:insideV w:val="single" w:color="000000" w:sz="4" w:space="0"/>
           </w:tblBorders>
-          <w:tblCellMar>
-            <w:top w:w="0" w:type="dxa"/>
-            <w:left w:w="0" w:type="dxa"/>
-            <w:bottom w:w="0" w:type="dxa"/>
-            <w:right w:w="0" w:type="dxa"/>
-          </w:tblCellMar>
         </w:tblPrEx>
         <w:trPr>
           <w:trHeight w:val="439" w:hRule="atLeast"/>
@@ -7061,1619 +7053,6 @@
           <w:sz w:val="24"/>
         </w:rPr>
         <w:t>Csoportok.</w:t>
-      </w:r>
-    </w:p>
-    <w:tbl>
-      <w:tblPr>
-        <w:tblStyle w:val="9"/>
-        <w:tblW w:w="0" w:type="auto"/>
-        <w:tblInd w:w="208" w:type="dxa"/>
-        <w:tblBorders>
-          <w:top w:val="single" w:color="000000" w:sz="4" w:space="0"/>
-          <w:left w:val="single" w:color="000000" w:sz="4" w:space="0"/>
-          <w:bottom w:val="single" w:color="000000" w:sz="4" w:space="0"/>
-          <w:right w:val="single" w:color="000000" w:sz="4" w:space="0"/>
-          <w:insideH w:val="single" w:color="000000" w:sz="4" w:space="0"/>
-          <w:insideV w:val="single" w:color="000000" w:sz="4" w:space="0"/>
-        </w:tblBorders>
-        <w:tblLayout w:type="fixed"/>
-        <w:tblCellMar>
-          <w:top w:w="0" w:type="dxa"/>
-          <w:left w:w="0" w:type="dxa"/>
-          <w:bottom w:w="0" w:type="dxa"/>
-          <w:right w:w="0" w:type="dxa"/>
-        </w:tblCellMar>
-      </w:tblPr>
-      <w:tblGrid>
-        <w:gridCol w:w="2273"/>
-        <w:gridCol w:w="3061"/>
-        <w:gridCol w:w="5034"/>
-      </w:tblGrid>
-      <w:tr>
-        <w:tblPrEx>
-          <w:tblCellMar>
-            <w:top w:w="0" w:type="dxa"/>
-            <w:left w:w="0" w:type="dxa"/>
-            <w:bottom w:w="0" w:type="dxa"/>
-            <w:right w:w="0" w:type="dxa"/>
-          </w:tblCellMar>
-        </w:tblPrEx>
-        <w:trPr>
-          <w:trHeight w:val="438" w:hRule="atLeast"/>
-        </w:trPr>
-        <w:tc>
-          <w:tcPr>
-            <w:tcW w:w="2273" w:type="dxa"/>
-            <w:shd w:val="clear" w:color="auto" w:fill="8B8B8B"/>
-          </w:tcPr>
-          <w:p>
-            <w:pPr>
-              <w:pStyle w:val="14"/>
-              <w:spacing w:before="79"/>
-              <w:ind w:left="7"/>
-              <w:jc w:val="center"/>
-              <w:rPr>
-                <w:b/>
-                <w:sz w:val="24"/>
-              </w:rPr>
-            </w:pPr>
-            <w:r>
-              <w:rPr>
-                <w:b/>
-                <w:spacing w:val="-5"/>
-                <w:sz w:val="24"/>
-              </w:rPr>
-              <w:t>Név</w:t>
-            </w:r>
-          </w:p>
-        </w:tc>
-        <w:tc>
-          <w:tcPr>
-            <w:tcW w:w="3061" w:type="dxa"/>
-            <w:shd w:val="clear" w:color="auto" w:fill="8B8B8B"/>
-          </w:tcPr>
-          <w:p>
-            <w:pPr>
-              <w:pStyle w:val="14"/>
-              <w:spacing w:before="79"/>
-              <w:ind w:left="10"/>
-              <w:jc w:val="center"/>
-              <w:rPr>
-                <w:b/>
-                <w:sz w:val="24"/>
-              </w:rPr>
-            </w:pPr>
-            <w:r>
-              <w:rPr>
-                <w:b/>
-                <w:spacing w:val="-4"/>
-                <w:sz w:val="24"/>
-              </w:rPr>
-              <w:t>Típus</w:t>
-            </w:r>
-          </w:p>
-        </w:tc>
-        <w:tc>
-          <w:tcPr>
-            <w:tcW w:w="5034" w:type="dxa"/>
-            <w:shd w:val="clear" w:color="auto" w:fill="8B8B8B"/>
-          </w:tcPr>
-          <w:p>
-            <w:pPr>
-              <w:pStyle w:val="14"/>
-              <w:spacing w:before="79"/>
-              <w:ind w:left="6"/>
-              <w:jc w:val="center"/>
-              <w:rPr>
-                <w:b/>
-                <w:sz w:val="24"/>
-              </w:rPr>
-            </w:pPr>
-            <w:r>
-              <w:rPr>
-                <w:b/>
-                <w:spacing w:val="-2"/>
-                <w:sz w:val="24"/>
-              </w:rPr>
-              <w:t>Leírás</w:t>
-            </w:r>
-          </w:p>
-        </w:tc>
-      </w:tr>
-      <w:tr>
-        <w:tblPrEx>
-          <w:tblBorders>
-            <w:top w:val="single" w:color="000000" w:sz="4" w:space="0"/>
-            <w:left w:val="single" w:color="000000" w:sz="4" w:space="0"/>
-            <w:bottom w:val="single" w:color="000000" w:sz="4" w:space="0"/>
-            <w:right w:val="single" w:color="000000" w:sz="4" w:space="0"/>
-            <w:insideH w:val="single" w:color="000000" w:sz="4" w:space="0"/>
-            <w:insideV w:val="single" w:color="000000" w:sz="4" w:space="0"/>
-          </w:tblBorders>
-          <w:tblCellMar>
-            <w:top w:w="0" w:type="dxa"/>
-            <w:left w:w="0" w:type="dxa"/>
-            <w:bottom w:w="0" w:type="dxa"/>
-            <w:right w:w="0" w:type="dxa"/>
-          </w:tblCellMar>
-        </w:tblPrEx>
-        <w:trPr>
-          <w:trHeight w:val="439" w:hRule="atLeast"/>
-        </w:trPr>
-        <w:tc>
-          <w:tcPr>
-            <w:tcW w:w="2273" w:type="dxa"/>
-          </w:tcPr>
-          <w:p>
-            <w:pPr>
-              <w:pStyle w:val="14"/>
-              <w:spacing w:before="79"/>
-              <w:ind w:left="106"/>
-              <w:rPr>
-                <w:sz w:val="24"/>
-              </w:rPr>
-            </w:pPr>
-            <w:r>
-              <w:rPr>
-                <w:spacing w:val="-5"/>
-                <w:sz w:val="24"/>
-              </w:rPr>
-              <w:t>id</w:t>
-            </w:r>
-          </w:p>
-        </w:tc>
-        <w:tc>
-          <w:tcPr>
-            <w:tcW w:w="3061" w:type="dxa"/>
-          </w:tcPr>
-          <w:p>
-            <w:pPr>
-              <w:pStyle w:val="14"/>
-              <w:spacing w:before="79"/>
-              <w:ind w:left="106"/>
-              <w:rPr>
-                <w:sz w:val="24"/>
-              </w:rPr>
-            </w:pPr>
-            <w:r>
-              <w:rPr>
-                <w:spacing w:val="-5"/>
-                <w:sz w:val="24"/>
-              </w:rPr>
-              <w:t>INT</w:t>
-            </w:r>
-          </w:p>
-        </w:tc>
-        <w:tc>
-          <w:tcPr>
-            <w:tcW w:w="5034" w:type="dxa"/>
-          </w:tcPr>
-          <w:p>
-            <w:pPr>
-              <w:pStyle w:val="14"/>
-              <w:spacing w:before="79"/>
-              <w:ind w:left="107"/>
-              <w:rPr>
-                <w:sz w:val="24"/>
-              </w:rPr>
-            </w:pPr>
-            <w:r>
-              <w:rPr>
-                <w:sz w:val="24"/>
-              </w:rPr>
-              <w:t>Autoincrement-es</w:t>
-            </w:r>
-            <w:r>
-              <w:rPr>
-                <w:rFonts w:hint="default"/>
-                <w:sz w:val="24"/>
-                <w:lang w:val="hu-HU"/>
-              </w:rPr>
-              <w:t xml:space="preserve"> </w:t>
-            </w:r>
-            <w:r>
-              <w:rPr>
-                <w:sz w:val="24"/>
-              </w:rPr>
-              <w:t>elsőldeges</w:t>
-            </w:r>
-            <w:r>
-              <w:rPr>
-                <w:spacing w:val="-2"/>
-                <w:sz w:val="24"/>
-              </w:rPr>
-              <w:t xml:space="preserve"> kulcs</w:t>
-            </w:r>
-          </w:p>
-        </w:tc>
-      </w:tr>
-      <w:tr>
-        <w:tblPrEx>
-          <w:tblCellMar>
-            <w:top w:w="0" w:type="dxa"/>
-            <w:left w:w="0" w:type="dxa"/>
-            <w:bottom w:w="0" w:type="dxa"/>
-            <w:right w:w="0" w:type="dxa"/>
-          </w:tblCellMar>
-        </w:tblPrEx>
-        <w:trPr>
-          <w:trHeight w:val="438" w:hRule="atLeast"/>
-        </w:trPr>
-        <w:tc>
-          <w:tcPr>
-            <w:tcW w:w="2273" w:type="dxa"/>
-          </w:tcPr>
-          <w:p>
-            <w:pPr>
-              <w:pStyle w:val="14"/>
-              <w:spacing w:before="81"/>
-              <w:ind w:left="106"/>
-              <w:rPr>
-                <w:sz w:val="24"/>
-              </w:rPr>
-            </w:pPr>
-            <w:r>
-              <w:rPr>
-                <w:spacing w:val="-4"/>
-                <w:sz w:val="24"/>
-              </w:rPr>
-              <w:t>name</w:t>
-            </w:r>
-          </w:p>
-        </w:tc>
-        <w:tc>
-          <w:tcPr>
-            <w:tcW w:w="3061" w:type="dxa"/>
-          </w:tcPr>
-          <w:p>
-            <w:pPr>
-              <w:pStyle w:val="14"/>
-              <w:spacing w:before="81"/>
-              <w:ind w:left="106"/>
-              <w:rPr>
-                <w:sz w:val="24"/>
-              </w:rPr>
-            </w:pPr>
-            <w:r>
-              <w:rPr>
-                <w:spacing w:val="-2"/>
-                <w:sz w:val="24"/>
-              </w:rPr>
-              <w:t>VARCHAR2</w:t>
-            </w:r>
-          </w:p>
-        </w:tc>
-        <w:tc>
-          <w:tcPr>
-            <w:tcW w:w="5034" w:type="dxa"/>
-          </w:tcPr>
-          <w:p>
-            <w:pPr>
-              <w:pStyle w:val="14"/>
-              <w:spacing w:before="81"/>
-              <w:ind w:left="107"/>
-              <w:rPr>
-                <w:sz w:val="24"/>
-              </w:rPr>
-            </w:pPr>
-            <w:r>
-              <w:rPr>
-                <w:sz w:val="24"/>
-              </w:rPr>
-              <w:t>Csoport</w:t>
-            </w:r>
-            <w:r>
-              <w:rPr>
-                <w:rFonts w:hint="default"/>
-                <w:sz w:val="24"/>
-                <w:lang w:val="hu-HU"/>
-              </w:rPr>
-              <w:t xml:space="preserve"> </w:t>
-            </w:r>
-            <w:r>
-              <w:rPr>
-                <w:spacing w:val="-4"/>
-                <w:sz w:val="24"/>
-              </w:rPr>
-              <w:t>neve</w:t>
-            </w:r>
-          </w:p>
-        </w:tc>
-      </w:tr>
-    </w:tbl>
-    <w:p>
-      <w:pPr>
-        <w:pStyle w:val="5"/>
-        <w:rPr>
-          <w:sz w:val="24"/>
-        </w:rPr>
-      </w:pPr>
-    </w:p>
-    <w:p>
-      <w:pPr>
-        <w:spacing w:before="1"/>
-        <w:ind w:left="153"/>
-        <w:rPr>
-          <w:sz w:val="24"/>
-        </w:rPr>
-      </w:pPr>
-      <w:r>
-        <w:rPr>
-          <w:b/>
-          <w:sz w:val="24"/>
-        </w:rPr>
-        <w:t>Group_Messages</w:t>
-      </w:r>
-      <w:r>
-        <w:rPr>
-          <w:sz w:val="24"/>
-        </w:rPr>
-        <w:t>:</w:t>
-      </w:r>
-      <w:r>
-        <w:rPr>
-          <w:spacing w:val="-2"/>
-          <w:sz w:val="24"/>
-        </w:rPr>
-        <w:t>Üzenetek csoportba</w:t>
-      </w:r>
-    </w:p>
-    <w:tbl>
-      <w:tblPr>
-        <w:tblStyle w:val="9"/>
-        <w:tblW w:w="0" w:type="auto"/>
-        <w:tblInd w:w="208" w:type="dxa"/>
-        <w:tblBorders>
-          <w:top w:val="single" w:color="000000" w:sz="4" w:space="0"/>
-          <w:left w:val="single" w:color="000000" w:sz="4" w:space="0"/>
-          <w:bottom w:val="single" w:color="000000" w:sz="4" w:space="0"/>
-          <w:right w:val="single" w:color="000000" w:sz="4" w:space="0"/>
-          <w:insideH w:val="single" w:color="000000" w:sz="4" w:space="0"/>
-          <w:insideV w:val="single" w:color="000000" w:sz="4" w:space="0"/>
-        </w:tblBorders>
-        <w:tblLayout w:type="fixed"/>
-        <w:tblCellMar>
-          <w:top w:w="0" w:type="dxa"/>
-          <w:left w:w="0" w:type="dxa"/>
-          <w:bottom w:w="0" w:type="dxa"/>
-          <w:right w:w="0" w:type="dxa"/>
-        </w:tblCellMar>
-      </w:tblPr>
-      <w:tblGrid>
-        <w:gridCol w:w="2273"/>
-        <w:gridCol w:w="3061"/>
-        <w:gridCol w:w="5034"/>
-      </w:tblGrid>
-      <w:tr>
-        <w:tblPrEx>
-          <w:tblCellMar>
-            <w:top w:w="0" w:type="dxa"/>
-            <w:left w:w="0" w:type="dxa"/>
-            <w:bottom w:w="0" w:type="dxa"/>
-            <w:right w:w="0" w:type="dxa"/>
-          </w:tblCellMar>
-        </w:tblPrEx>
-        <w:trPr>
-          <w:trHeight w:val="438" w:hRule="atLeast"/>
-        </w:trPr>
-        <w:tc>
-          <w:tcPr>
-            <w:tcW w:w="2273" w:type="dxa"/>
-            <w:shd w:val="clear" w:color="auto" w:fill="8B8B8B"/>
-          </w:tcPr>
-          <w:p>
-            <w:pPr>
-              <w:pStyle w:val="14"/>
-              <w:spacing w:before="80"/>
-              <w:ind w:left="7"/>
-              <w:jc w:val="center"/>
-              <w:rPr>
-                <w:b/>
-                <w:sz w:val="24"/>
-              </w:rPr>
-            </w:pPr>
-            <w:r>
-              <w:rPr>
-                <w:b/>
-                <w:spacing w:val="-5"/>
-                <w:sz w:val="24"/>
-              </w:rPr>
-              <w:t>Név</w:t>
-            </w:r>
-          </w:p>
-        </w:tc>
-        <w:tc>
-          <w:tcPr>
-            <w:tcW w:w="3061" w:type="dxa"/>
-            <w:shd w:val="clear" w:color="auto" w:fill="8B8B8B"/>
-          </w:tcPr>
-          <w:p>
-            <w:pPr>
-              <w:pStyle w:val="14"/>
-              <w:spacing w:before="80"/>
-              <w:ind w:left="10"/>
-              <w:jc w:val="center"/>
-              <w:rPr>
-                <w:b/>
-                <w:sz w:val="24"/>
-              </w:rPr>
-            </w:pPr>
-            <w:r>
-              <w:rPr>
-                <w:b/>
-                <w:spacing w:val="-4"/>
-                <w:sz w:val="24"/>
-              </w:rPr>
-              <w:t>Típus</w:t>
-            </w:r>
-          </w:p>
-        </w:tc>
-        <w:tc>
-          <w:tcPr>
-            <w:tcW w:w="5034" w:type="dxa"/>
-            <w:shd w:val="clear" w:color="auto" w:fill="8B8B8B"/>
-          </w:tcPr>
-          <w:p>
-            <w:pPr>
-              <w:pStyle w:val="14"/>
-              <w:spacing w:before="80"/>
-              <w:ind w:left="6"/>
-              <w:jc w:val="center"/>
-              <w:rPr>
-                <w:b/>
-                <w:sz w:val="24"/>
-              </w:rPr>
-            </w:pPr>
-            <w:r>
-              <w:rPr>
-                <w:b/>
-                <w:spacing w:val="-2"/>
-                <w:sz w:val="24"/>
-              </w:rPr>
-              <w:t>Leírás</w:t>
-            </w:r>
-          </w:p>
-        </w:tc>
-      </w:tr>
-      <w:tr>
-        <w:tblPrEx>
-          <w:tblBorders>
-            <w:top w:val="single" w:color="000000" w:sz="4" w:space="0"/>
-            <w:left w:val="single" w:color="000000" w:sz="4" w:space="0"/>
-            <w:bottom w:val="single" w:color="000000" w:sz="4" w:space="0"/>
-            <w:right w:val="single" w:color="000000" w:sz="4" w:space="0"/>
-            <w:insideH w:val="single" w:color="000000" w:sz="4" w:space="0"/>
-            <w:insideV w:val="single" w:color="000000" w:sz="4" w:space="0"/>
-          </w:tblBorders>
-          <w:tblCellMar>
-            <w:top w:w="0" w:type="dxa"/>
-            <w:left w:w="0" w:type="dxa"/>
-            <w:bottom w:w="0" w:type="dxa"/>
-            <w:right w:w="0" w:type="dxa"/>
-          </w:tblCellMar>
-        </w:tblPrEx>
-        <w:trPr>
-          <w:trHeight w:val="439" w:hRule="atLeast"/>
-        </w:trPr>
-        <w:tc>
-          <w:tcPr>
-            <w:tcW w:w="2273" w:type="dxa"/>
-          </w:tcPr>
-          <w:p>
-            <w:pPr>
-              <w:pStyle w:val="14"/>
-              <w:spacing w:before="80"/>
-              <w:ind w:left="106"/>
-              <w:rPr>
-                <w:sz w:val="24"/>
-              </w:rPr>
-            </w:pPr>
-            <w:r>
-              <w:rPr>
-                <w:spacing w:val="-5"/>
-                <w:sz w:val="24"/>
-              </w:rPr>
-              <w:t>id</w:t>
-            </w:r>
-          </w:p>
-        </w:tc>
-        <w:tc>
-          <w:tcPr>
-            <w:tcW w:w="3061" w:type="dxa"/>
-          </w:tcPr>
-          <w:p>
-            <w:pPr>
-              <w:pStyle w:val="14"/>
-              <w:spacing w:before="80"/>
-              <w:ind w:left="106"/>
-              <w:rPr>
-                <w:sz w:val="24"/>
-              </w:rPr>
-            </w:pPr>
-            <w:r>
-              <w:rPr>
-                <w:spacing w:val="-5"/>
-                <w:sz w:val="24"/>
-              </w:rPr>
-              <w:t>INT</w:t>
-            </w:r>
-          </w:p>
-        </w:tc>
-        <w:tc>
-          <w:tcPr>
-            <w:tcW w:w="5034" w:type="dxa"/>
-          </w:tcPr>
-          <w:p>
-            <w:pPr>
-              <w:pStyle w:val="14"/>
-              <w:spacing w:before="80"/>
-              <w:ind w:left="107"/>
-              <w:rPr>
-                <w:sz w:val="24"/>
-              </w:rPr>
-            </w:pPr>
-            <w:r>
-              <w:rPr>
-                <w:sz w:val="24"/>
-              </w:rPr>
-              <w:t>Autoincrement-es</w:t>
-            </w:r>
-            <w:r>
-              <w:rPr>
-                <w:rFonts w:hint="default"/>
-                <w:sz w:val="24"/>
-                <w:lang w:val="hu-HU"/>
-              </w:rPr>
-              <w:t xml:space="preserve"> </w:t>
-            </w:r>
-            <w:r>
-              <w:rPr>
-                <w:sz w:val="24"/>
-              </w:rPr>
-              <w:t>elsőldeges</w:t>
-            </w:r>
-            <w:r>
-              <w:rPr>
-                <w:spacing w:val="-2"/>
-                <w:sz w:val="24"/>
-              </w:rPr>
-              <w:t xml:space="preserve"> kulcs</w:t>
-            </w:r>
-          </w:p>
-        </w:tc>
-      </w:tr>
-      <w:tr>
-        <w:tblPrEx>
-          <w:tblCellMar>
-            <w:top w:w="0" w:type="dxa"/>
-            <w:left w:w="0" w:type="dxa"/>
-            <w:bottom w:w="0" w:type="dxa"/>
-            <w:right w:w="0" w:type="dxa"/>
-          </w:tblCellMar>
-        </w:tblPrEx>
-        <w:trPr>
-          <w:trHeight w:val="439" w:hRule="atLeast"/>
-        </w:trPr>
-        <w:tc>
-          <w:tcPr>
-            <w:tcW w:w="2273" w:type="dxa"/>
-          </w:tcPr>
-          <w:p>
-            <w:pPr>
-              <w:pStyle w:val="14"/>
-              <w:spacing w:before="80"/>
-              <w:ind w:left="106"/>
-              <w:rPr>
-                <w:sz w:val="24"/>
-              </w:rPr>
-            </w:pPr>
-            <w:r>
-              <w:rPr>
-                <w:spacing w:val="-2"/>
-                <w:sz w:val="24"/>
-              </w:rPr>
-              <w:t>text</w:t>
-            </w:r>
-          </w:p>
-        </w:tc>
-        <w:tc>
-          <w:tcPr>
-            <w:tcW w:w="3061" w:type="dxa"/>
-          </w:tcPr>
-          <w:p>
-            <w:pPr>
-              <w:pStyle w:val="14"/>
-              <w:spacing w:before="80"/>
-              <w:ind w:left="106"/>
-              <w:rPr>
-                <w:sz w:val="24"/>
-              </w:rPr>
-            </w:pPr>
-            <w:r>
-              <w:rPr>
-                <w:spacing w:val="-2"/>
-                <w:sz w:val="24"/>
-              </w:rPr>
-              <w:t>VARCHAR2</w:t>
-            </w:r>
-          </w:p>
-        </w:tc>
-        <w:tc>
-          <w:tcPr>
-            <w:tcW w:w="5034" w:type="dxa"/>
-          </w:tcPr>
-          <w:p>
-            <w:pPr>
-              <w:pStyle w:val="14"/>
-              <w:spacing w:before="80"/>
-              <w:ind w:left="107"/>
-              <w:rPr>
-                <w:sz w:val="24"/>
-              </w:rPr>
-            </w:pPr>
-            <w:r>
-              <w:rPr>
-                <w:sz w:val="24"/>
-              </w:rPr>
-              <w:t>Üzenet</w:t>
-            </w:r>
-            <w:r>
-              <w:rPr>
-                <w:spacing w:val="-2"/>
-                <w:sz w:val="24"/>
-              </w:rPr>
-              <w:t xml:space="preserve"> tartalma</w:t>
-            </w:r>
-          </w:p>
-        </w:tc>
-      </w:tr>
-      <w:tr>
-        <w:tblPrEx>
-          <w:tblCellMar>
-            <w:top w:w="0" w:type="dxa"/>
-            <w:left w:w="0" w:type="dxa"/>
-            <w:bottom w:w="0" w:type="dxa"/>
-            <w:right w:w="0" w:type="dxa"/>
-          </w:tblCellMar>
-        </w:tblPrEx>
-        <w:trPr>
-          <w:trHeight w:val="439" w:hRule="atLeast"/>
-        </w:trPr>
-        <w:tc>
-          <w:tcPr>
-            <w:tcW w:w="2273" w:type="dxa"/>
-          </w:tcPr>
-          <w:p>
-            <w:pPr>
-              <w:pStyle w:val="14"/>
-              <w:spacing w:before="79"/>
-              <w:ind w:left="106"/>
-              <w:rPr>
-                <w:sz w:val="24"/>
-              </w:rPr>
-            </w:pPr>
-            <w:r>
-              <w:rPr>
-                <w:spacing w:val="-4"/>
-                <w:sz w:val="24"/>
-              </w:rPr>
-              <w:t>when</w:t>
-            </w:r>
-          </w:p>
-        </w:tc>
-        <w:tc>
-          <w:tcPr>
-            <w:tcW w:w="3061" w:type="dxa"/>
-          </w:tcPr>
-          <w:p>
-            <w:pPr>
-              <w:pStyle w:val="14"/>
-              <w:spacing w:before="79"/>
-              <w:ind w:left="106"/>
-              <w:rPr>
-                <w:sz w:val="24"/>
-              </w:rPr>
-            </w:pPr>
-            <w:r>
-              <w:rPr>
-                <w:spacing w:val="-2"/>
-                <w:sz w:val="24"/>
-              </w:rPr>
-              <w:t>DATETIME</w:t>
-            </w:r>
-          </w:p>
-        </w:tc>
-        <w:tc>
-          <w:tcPr>
-            <w:tcW w:w="5034" w:type="dxa"/>
-          </w:tcPr>
-          <w:p>
-            <w:pPr>
-              <w:pStyle w:val="14"/>
-              <w:spacing w:before="79"/>
-              <w:ind w:left="107"/>
-              <w:rPr>
-                <w:sz w:val="24"/>
-              </w:rPr>
-            </w:pPr>
-            <w:r>
-              <w:rPr>
-                <w:sz w:val="24"/>
-              </w:rPr>
-              <w:t>Küldés</w:t>
-            </w:r>
-            <w:r>
-              <w:rPr>
-                <w:rFonts w:hint="default"/>
-                <w:sz w:val="24"/>
-                <w:lang w:val="hu-HU"/>
-              </w:rPr>
-              <w:t xml:space="preserve"> </w:t>
-            </w:r>
-            <w:r>
-              <w:rPr>
-                <w:sz w:val="24"/>
-              </w:rPr>
-              <w:t>ideje</w:t>
-            </w:r>
-            <w:r>
-              <w:rPr>
-                <w:rFonts w:hint="default"/>
-                <w:sz w:val="24"/>
-                <w:lang w:val="hu-HU"/>
-              </w:rPr>
-              <w:t xml:space="preserve"> </w:t>
-            </w:r>
-            <w:r>
-              <w:rPr>
-                <w:sz w:val="24"/>
-              </w:rPr>
-              <w:t>- Alap:</w:t>
-            </w:r>
-            <w:r>
-              <w:rPr>
-                <w:spacing w:val="-2"/>
-                <w:sz w:val="24"/>
-              </w:rPr>
-              <w:t>rendszeridő</w:t>
-            </w:r>
-          </w:p>
-        </w:tc>
-      </w:tr>
-      <w:tr>
-        <w:tblPrEx>
-          <w:tblCellMar>
-            <w:top w:w="0" w:type="dxa"/>
-            <w:left w:w="0" w:type="dxa"/>
-            <w:bottom w:w="0" w:type="dxa"/>
-            <w:right w:w="0" w:type="dxa"/>
-          </w:tblCellMar>
-        </w:tblPrEx>
-        <w:trPr>
-          <w:trHeight w:val="438" w:hRule="atLeast"/>
-        </w:trPr>
-        <w:tc>
-          <w:tcPr>
-            <w:tcW w:w="2273" w:type="dxa"/>
-          </w:tcPr>
-          <w:p>
-            <w:pPr>
-              <w:pStyle w:val="14"/>
-              <w:spacing w:before="79"/>
-              <w:ind w:left="106"/>
-              <w:rPr>
-                <w:sz w:val="24"/>
-              </w:rPr>
-            </w:pPr>
-            <w:r>
-              <w:rPr>
-                <w:spacing w:val="-5"/>
-                <w:sz w:val="24"/>
-              </w:rPr>
-              <w:t>sender_id</w:t>
-            </w:r>
-          </w:p>
-        </w:tc>
-        <w:tc>
-          <w:tcPr>
-            <w:tcW w:w="3061" w:type="dxa"/>
-          </w:tcPr>
-          <w:p>
-            <w:pPr>
-              <w:pStyle w:val="14"/>
-              <w:spacing w:before="79"/>
-              <w:ind w:left="106"/>
-              <w:rPr>
-                <w:sz w:val="24"/>
-              </w:rPr>
-            </w:pPr>
-            <w:r>
-              <w:rPr>
-                <w:sz w:val="24"/>
-              </w:rPr>
-              <w:t>INT(User</w:t>
-            </w:r>
-            <w:r>
-              <w:rPr>
-                <w:spacing w:val="-2"/>
-                <w:sz w:val="24"/>
-              </w:rPr>
-              <w:t>kulcsa)</w:t>
-            </w:r>
-          </w:p>
-        </w:tc>
-        <w:tc>
-          <w:tcPr>
-            <w:tcW w:w="5034" w:type="dxa"/>
-          </w:tcPr>
-          <w:p>
-            <w:pPr>
-              <w:pStyle w:val="14"/>
-              <w:spacing w:before="79"/>
-              <w:ind w:left="107"/>
-              <w:rPr>
-                <w:sz w:val="24"/>
-              </w:rPr>
-            </w:pPr>
-            <w:r>
-              <w:rPr>
-                <w:spacing w:val="-5"/>
-                <w:sz w:val="24"/>
-              </w:rPr>
-              <w:t>Író</w:t>
-            </w:r>
-          </w:p>
-        </w:tc>
-      </w:tr>
-      <w:tr>
-        <w:tblPrEx>
-          <w:tblBorders>
-            <w:top w:val="single" w:color="000000" w:sz="4" w:space="0"/>
-            <w:left w:val="single" w:color="000000" w:sz="4" w:space="0"/>
-            <w:bottom w:val="single" w:color="000000" w:sz="4" w:space="0"/>
-            <w:right w:val="single" w:color="000000" w:sz="4" w:space="0"/>
-            <w:insideH w:val="single" w:color="000000" w:sz="4" w:space="0"/>
-            <w:insideV w:val="single" w:color="000000" w:sz="4" w:space="0"/>
-          </w:tblBorders>
-          <w:tblCellMar>
-            <w:top w:w="0" w:type="dxa"/>
-            <w:left w:w="0" w:type="dxa"/>
-            <w:bottom w:w="0" w:type="dxa"/>
-            <w:right w:w="0" w:type="dxa"/>
-          </w:tblCellMar>
-        </w:tblPrEx>
-        <w:trPr>
-          <w:trHeight w:val="438" w:hRule="atLeast"/>
-        </w:trPr>
-        <w:tc>
-          <w:tcPr>
-            <w:tcW w:w="2273" w:type="dxa"/>
-          </w:tcPr>
-          <w:p>
-            <w:pPr>
-              <w:pStyle w:val="14"/>
-              <w:spacing w:before="79"/>
-              <w:ind w:left="106"/>
-              <w:rPr>
-                <w:sz w:val="24"/>
-              </w:rPr>
-            </w:pPr>
-            <w:r>
-              <w:rPr>
-                <w:spacing w:val="-2"/>
-                <w:sz w:val="24"/>
-              </w:rPr>
-              <w:t>group_id</w:t>
-            </w:r>
-          </w:p>
-        </w:tc>
-        <w:tc>
-          <w:tcPr>
-            <w:tcW w:w="3061" w:type="dxa"/>
-          </w:tcPr>
-          <w:p>
-            <w:pPr>
-              <w:pStyle w:val="14"/>
-              <w:spacing w:before="79"/>
-              <w:ind w:left="106"/>
-              <w:rPr>
-                <w:sz w:val="24"/>
-              </w:rPr>
-            </w:pPr>
-            <w:r>
-              <w:rPr>
-                <w:sz w:val="24"/>
-              </w:rPr>
-              <w:t>INT(Group</w:t>
-            </w:r>
-            <w:r>
-              <w:rPr>
-                <w:spacing w:val="-2"/>
-                <w:sz w:val="24"/>
-              </w:rPr>
-              <w:t>kulcsa)</w:t>
-            </w:r>
-          </w:p>
-        </w:tc>
-        <w:tc>
-          <w:tcPr>
-            <w:tcW w:w="5034" w:type="dxa"/>
-          </w:tcPr>
-          <w:p>
-            <w:pPr>
-              <w:pStyle w:val="14"/>
-              <w:spacing w:before="79"/>
-              <w:ind w:left="107"/>
-              <w:rPr>
-                <w:sz w:val="24"/>
-              </w:rPr>
-            </w:pPr>
-            <w:r>
-              <w:rPr>
-                <w:spacing w:val="-2"/>
-                <w:sz w:val="24"/>
-              </w:rPr>
-              <w:t>Csoport</w:t>
-            </w:r>
-          </w:p>
-        </w:tc>
-      </w:tr>
-    </w:tbl>
-    <w:p>
-      <w:pPr>
-        <w:pStyle w:val="5"/>
-        <w:spacing w:before="2"/>
-        <w:rPr>
-          <w:sz w:val="24"/>
-        </w:rPr>
-      </w:pPr>
-    </w:p>
-    <w:p>
-      <w:pPr>
-        <w:spacing w:before="1"/>
-        <w:ind w:left="153"/>
-        <w:rPr>
-          <w:sz w:val="24"/>
-        </w:rPr>
-      </w:pPr>
-      <w:r>
-        <w:rPr>
-          <w:b/>
-          <w:sz w:val="24"/>
-        </w:rPr>
-        <w:t>User_Groups</w:t>
-      </w:r>
-      <w:r>
-        <w:rPr>
-          <w:sz w:val="24"/>
-        </w:rPr>
-        <w:t>:</w:t>
-      </w:r>
-      <w:r>
-        <w:rPr>
-          <w:spacing w:val="-2"/>
-          <w:sz w:val="24"/>
-        </w:rPr>
-        <w:t>Felhasználok és csoportok kapcsolotabla</w:t>
-      </w:r>
-    </w:p>
-    <w:tbl>
-      <w:tblPr>
-        <w:tblStyle w:val="9"/>
-        <w:tblW w:w="0" w:type="auto"/>
-        <w:tblInd w:w="208" w:type="dxa"/>
-        <w:tblBorders>
-          <w:top w:val="single" w:color="000000" w:sz="4" w:space="0"/>
-          <w:left w:val="single" w:color="000000" w:sz="4" w:space="0"/>
-          <w:bottom w:val="single" w:color="000000" w:sz="4" w:space="0"/>
-          <w:right w:val="single" w:color="000000" w:sz="4" w:space="0"/>
-          <w:insideH w:val="single" w:color="000000" w:sz="4" w:space="0"/>
-          <w:insideV w:val="single" w:color="000000" w:sz="4" w:space="0"/>
-        </w:tblBorders>
-        <w:tblLayout w:type="fixed"/>
-        <w:tblCellMar>
-          <w:top w:w="0" w:type="dxa"/>
-          <w:left w:w="0" w:type="dxa"/>
-          <w:bottom w:w="0" w:type="dxa"/>
-          <w:right w:w="0" w:type="dxa"/>
-        </w:tblCellMar>
-      </w:tblPr>
-      <w:tblGrid>
-        <w:gridCol w:w="2273"/>
-        <w:gridCol w:w="3061"/>
-        <w:gridCol w:w="5034"/>
-      </w:tblGrid>
-      <w:tr>
-        <w:tblPrEx>
-          <w:tblCellMar>
-            <w:top w:w="0" w:type="dxa"/>
-            <w:left w:w="0" w:type="dxa"/>
-            <w:bottom w:w="0" w:type="dxa"/>
-            <w:right w:w="0" w:type="dxa"/>
-          </w:tblCellMar>
-        </w:tblPrEx>
-        <w:trPr>
-          <w:trHeight w:val="438" w:hRule="atLeast"/>
-        </w:trPr>
-        <w:tc>
-          <w:tcPr>
-            <w:tcW w:w="2273" w:type="dxa"/>
-            <w:shd w:val="clear" w:color="auto" w:fill="8B8B8B"/>
-          </w:tcPr>
-          <w:p>
-            <w:pPr>
-              <w:pStyle w:val="14"/>
-              <w:spacing w:before="80"/>
-              <w:ind w:left="7"/>
-              <w:jc w:val="center"/>
-              <w:rPr>
-                <w:b/>
-                <w:sz w:val="24"/>
-              </w:rPr>
-            </w:pPr>
-            <w:r>
-              <w:rPr>
-                <w:b/>
-                <w:spacing w:val="-5"/>
-                <w:sz w:val="24"/>
-              </w:rPr>
-              <w:t>Név</w:t>
-            </w:r>
-          </w:p>
-        </w:tc>
-        <w:tc>
-          <w:tcPr>
-            <w:tcW w:w="3061" w:type="dxa"/>
-            <w:shd w:val="clear" w:color="auto" w:fill="8B8B8B"/>
-          </w:tcPr>
-          <w:p>
-            <w:pPr>
-              <w:pStyle w:val="14"/>
-              <w:spacing w:before="80"/>
-              <w:ind w:left="10"/>
-              <w:jc w:val="center"/>
-              <w:rPr>
-                <w:b/>
-                <w:sz w:val="24"/>
-              </w:rPr>
-            </w:pPr>
-            <w:r>
-              <w:rPr>
-                <w:b/>
-                <w:spacing w:val="-4"/>
-                <w:sz w:val="24"/>
-              </w:rPr>
-              <w:t>Típus</w:t>
-            </w:r>
-          </w:p>
-        </w:tc>
-        <w:tc>
-          <w:tcPr>
-            <w:tcW w:w="5034" w:type="dxa"/>
-            <w:shd w:val="clear" w:color="auto" w:fill="8B8B8B"/>
-          </w:tcPr>
-          <w:p>
-            <w:pPr>
-              <w:pStyle w:val="14"/>
-              <w:spacing w:before="80"/>
-              <w:ind w:left="6"/>
-              <w:jc w:val="center"/>
-              <w:rPr>
-                <w:b/>
-                <w:sz w:val="24"/>
-              </w:rPr>
-            </w:pPr>
-            <w:r>
-              <w:rPr>
-                <w:b/>
-                <w:spacing w:val="-2"/>
-                <w:sz w:val="24"/>
-              </w:rPr>
-              <w:t>Leírás</w:t>
-            </w:r>
-          </w:p>
-        </w:tc>
-      </w:tr>
-      <w:tr>
-        <w:tblPrEx>
-          <w:tblBorders>
-            <w:top w:val="single" w:color="000000" w:sz="4" w:space="0"/>
-            <w:left w:val="single" w:color="000000" w:sz="4" w:space="0"/>
-            <w:bottom w:val="single" w:color="000000" w:sz="4" w:space="0"/>
-            <w:right w:val="single" w:color="000000" w:sz="4" w:space="0"/>
-            <w:insideH w:val="single" w:color="000000" w:sz="4" w:space="0"/>
-            <w:insideV w:val="single" w:color="000000" w:sz="4" w:space="0"/>
-          </w:tblBorders>
-          <w:tblCellMar>
-            <w:top w:w="0" w:type="dxa"/>
-            <w:left w:w="0" w:type="dxa"/>
-            <w:bottom w:w="0" w:type="dxa"/>
-            <w:right w:w="0" w:type="dxa"/>
-          </w:tblCellMar>
-        </w:tblPrEx>
-        <w:trPr>
-          <w:trHeight w:val="439" w:hRule="atLeast"/>
-        </w:trPr>
-        <w:tc>
-          <w:tcPr>
-            <w:tcW w:w="2273" w:type="dxa"/>
-          </w:tcPr>
-          <w:p>
-            <w:pPr>
-              <w:pStyle w:val="14"/>
-              <w:spacing w:before="80"/>
-              <w:ind w:left="106"/>
-              <w:rPr>
-                <w:sz w:val="24"/>
-              </w:rPr>
-            </w:pPr>
-            <w:r>
-              <w:rPr>
-                <w:spacing w:val="-5"/>
-                <w:sz w:val="24"/>
-              </w:rPr>
-              <w:t>id</w:t>
-            </w:r>
-          </w:p>
-        </w:tc>
-        <w:tc>
-          <w:tcPr>
-            <w:tcW w:w="3061" w:type="dxa"/>
-          </w:tcPr>
-          <w:p>
-            <w:pPr>
-              <w:pStyle w:val="14"/>
-              <w:spacing w:before="80"/>
-              <w:ind w:left="106"/>
-              <w:rPr>
-                <w:sz w:val="24"/>
-              </w:rPr>
-            </w:pPr>
-            <w:r>
-              <w:rPr>
-                <w:spacing w:val="-5"/>
-                <w:sz w:val="24"/>
-              </w:rPr>
-              <w:t>INT</w:t>
-            </w:r>
-          </w:p>
-        </w:tc>
-        <w:tc>
-          <w:tcPr>
-            <w:tcW w:w="5034" w:type="dxa"/>
-          </w:tcPr>
-          <w:p>
-            <w:pPr>
-              <w:pStyle w:val="14"/>
-              <w:spacing w:before="80"/>
-              <w:ind w:left="107"/>
-              <w:rPr>
-                <w:sz w:val="24"/>
-              </w:rPr>
-            </w:pPr>
-            <w:r>
-              <w:rPr>
-                <w:sz w:val="24"/>
-              </w:rPr>
-              <w:t>Autoincrement-es</w:t>
-            </w:r>
-            <w:r>
-              <w:rPr>
-                <w:rFonts w:hint="default"/>
-                <w:sz w:val="24"/>
-                <w:lang w:val="hu-HU"/>
-              </w:rPr>
-              <w:t xml:space="preserve"> </w:t>
-            </w:r>
-            <w:r>
-              <w:rPr>
-                <w:sz w:val="24"/>
-              </w:rPr>
-              <w:t>elsőldeges</w:t>
-            </w:r>
-            <w:r>
-              <w:rPr>
-                <w:spacing w:val="-2"/>
-                <w:sz w:val="24"/>
-              </w:rPr>
-              <w:t xml:space="preserve"> kulcs</w:t>
-            </w:r>
-          </w:p>
-        </w:tc>
-      </w:tr>
-      <w:tr>
-        <w:tblPrEx>
-          <w:tblBorders>
-            <w:top w:val="single" w:color="000000" w:sz="4" w:space="0"/>
-            <w:left w:val="single" w:color="000000" w:sz="4" w:space="0"/>
-            <w:bottom w:val="single" w:color="000000" w:sz="4" w:space="0"/>
-            <w:right w:val="single" w:color="000000" w:sz="4" w:space="0"/>
-            <w:insideH w:val="single" w:color="000000" w:sz="4" w:space="0"/>
-            <w:insideV w:val="single" w:color="000000" w:sz="4" w:space="0"/>
-          </w:tblBorders>
-          <w:tblCellMar>
-            <w:top w:w="0" w:type="dxa"/>
-            <w:left w:w="0" w:type="dxa"/>
-            <w:bottom w:w="0" w:type="dxa"/>
-            <w:right w:w="0" w:type="dxa"/>
-          </w:tblCellMar>
-        </w:tblPrEx>
-        <w:trPr>
-          <w:trHeight w:val="439" w:hRule="atLeast"/>
-        </w:trPr>
-        <w:tc>
-          <w:tcPr>
-            <w:tcW w:w="2273" w:type="dxa"/>
-          </w:tcPr>
-          <w:p>
-            <w:pPr>
-              <w:pStyle w:val="14"/>
-              <w:spacing w:before="80"/>
-              <w:ind w:left="106"/>
-              <w:rPr>
-                <w:sz w:val="24"/>
-              </w:rPr>
-            </w:pPr>
-            <w:r>
-              <w:rPr>
-                <w:spacing w:val="-2"/>
-                <w:sz w:val="24"/>
-              </w:rPr>
-              <w:t>pending</w:t>
-            </w:r>
-          </w:p>
-        </w:tc>
-        <w:tc>
-          <w:tcPr>
-            <w:tcW w:w="3061" w:type="dxa"/>
-          </w:tcPr>
-          <w:p>
-            <w:pPr>
-              <w:pStyle w:val="14"/>
-              <w:spacing w:before="80"/>
-              <w:ind w:left="106"/>
-              <w:rPr>
-                <w:sz w:val="24"/>
-              </w:rPr>
-            </w:pPr>
-            <w:r>
-              <w:rPr>
-                <w:sz w:val="24"/>
-              </w:rPr>
-              <w:t>INT</w:t>
-            </w:r>
-          </w:p>
-        </w:tc>
-        <w:tc>
-          <w:tcPr>
-            <w:tcW w:w="5034" w:type="dxa"/>
-          </w:tcPr>
-          <w:p>
-            <w:pPr>
-              <w:pStyle w:val="14"/>
-              <w:spacing w:before="80"/>
-              <w:ind w:left="107"/>
-              <w:rPr>
-                <w:sz w:val="24"/>
-              </w:rPr>
-            </w:pPr>
-            <w:r>
-              <w:rPr>
-                <w:sz w:val="24"/>
-              </w:rPr>
-              <w:t>Kapcsolat státusza</w:t>
-            </w:r>
-          </w:p>
-        </w:tc>
-      </w:tr>
-      <w:tr>
-        <w:tblPrEx>
-          <w:tblBorders>
-            <w:top w:val="single" w:color="000000" w:sz="4" w:space="0"/>
-            <w:left w:val="single" w:color="000000" w:sz="4" w:space="0"/>
-            <w:bottom w:val="single" w:color="000000" w:sz="4" w:space="0"/>
-            <w:right w:val="single" w:color="000000" w:sz="4" w:space="0"/>
-            <w:insideH w:val="single" w:color="000000" w:sz="4" w:space="0"/>
-            <w:insideV w:val="single" w:color="000000" w:sz="4" w:space="0"/>
-          </w:tblBorders>
-          <w:tblCellMar>
-            <w:top w:w="0" w:type="dxa"/>
-            <w:left w:w="0" w:type="dxa"/>
-            <w:bottom w:w="0" w:type="dxa"/>
-            <w:right w:w="0" w:type="dxa"/>
-          </w:tblCellMar>
-        </w:tblPrEx>
-        <w:trPr>
-          <w:trHeight w:val="439" w:hRule="atLeast"/>
-        </w:trPr>
-        <w:tc>
-          <w:tcPr>
-            <w:tcW w:w="2273" w:type="dxa"/>
-          </w:tcPr>
-          <w:p>
-            <w:pPr>
-              <w:pStyle w:val="14"/>
-              <w:spacing w:before="79"/>
-              <w:ind w:left="106"/>
-              <w:rPr>
-                <w:sz w:val="24"/>
-              </w:rPr>
-            </w:pPr>
-            <w:r>
-              <w:rPr>
-                <w:spacing w:val="-4"/>
-                <w:sz w:val="24"/>
-              </w:rPr>
-              <w:t>role</w:t>
-            </w:r>
-          </w:p>
-        </w:tc>
-        <w:tc>
-          <w:tcPr>
-            <w:tcW w:w="3061" w:type="dxa"/>
-          </w:tcPr>
-          <w:p>
-            <w:pPr>
-              <w:pStyle w:val="14"/>
-              <w:spacing w:before="79"/>
-              <w:ind w:left="106"/>
-              <w:rPr>
-                <w:sz w:val="24"/>
-              </w:rPr>
-            </w:pPr>
-            <w:r>
-              <w:rPr>
-                <w:spacing w:val="-2"/>
-                <w:sz w:val="24"/>
-              </w:rPr>
-              <w:t>VARCHAR2</w:t>
-            </w:r>
-          </w:p>
-        </w:tc>
-        <w:tc>
-          <w:tcPr>
-            <w:tcW w:w="5034" w:type="dxa"/>
-          </w:tcPr>
-          <w:p>
-            <w:pPr>
-              <w:pStyle w:val="14"/>
-              <w:spacing w:before="79"/>
-              <w:ind w:left="107"/>
-              <w:rPr>
-                <w:sz w:val="24"/>
-              </w:rPr>
-            </w:pPr>
-            <w:r>
-              <w:rPr>
-                <w:sz w:val="24"/>
-              </w:rPr>
-              <w:t>Felhasználó szerepe a csoportba</w:t>
-            </w:r>
-          </w:p>
-        </w:tc>
-      </w:tr>
-      <w:tr>
-        <w:tblPrEx>
-          <w:tblBorders>
-            <w:top w:val="single" w:color="000000" w:sz="4" w:space="0"/>
-            <w:left w:val="single" w:color="000000" w:sz="4" w:space="0"/>
-            <w:bottom w:val="single" w:color="000000" w:sz="4" w:space="0"/>
-            <w:right w:val="single" w:color="000000" w:sz="4" w:space="0"/>
-            <w:insideH w:val="single" w:color="000000" w:sz="4" w:space="0"/>
-            <w:insideV w:val="single" w:color="000000" w:sz="4" w:space="0"/>
-          </w:tblBorders>
-          <w:tblCellMar>
-            <w:top w:w="0" w:type="dxa"/>
-            <w:left w:w="0" w:type="dxa"/>
-            <w:bottom w:w="0" w:type="dxa"/>
-            <w:right w:w="0" w:type="dxa"/>
-          </w:tblCellMar>
-        </w:tblPrEx>
-        <w:trPr>
-          <w:trHeight w:val="438" w:hRule="atLeast"/>
-        </w:trPr>
-        <w:tc>
-          <w:tcPr>
-            <w:tcW w:w="2273" w:type="dxa"/>
-          </w:tcPr>
-          <w:p>
-            <w:pPr>
-              <w:pStyle w:val="14"/>
-              <w:spacing w:before="79"/>
-              <w:ind w:left="106"/>
-              <w:rPr>
-                <w:sz w:val="24"/>
-              </w:rPr>
-            </w:pPr>
-            <w:r>
-              <w:rPr>
-                <w:spacing w:val="-5"/>
-                <w:sz w:val="24"/>
-              </w:rPr>
-              <w:t>user_id</w:t>
-            </w:r>
-          </w:p>
-        </w:tc>
-        <w:tc>
-          <w:tcPr>
-            <w:tcW w:w="3061" w:type="dxa"/>
-          </w:tcPr>
-          <w:p>
-            <w:pPr>
-              <w:pStyle w:val="14"/>
-              <w:spacing w:before="79"/>
-              <w:ind w:left="106"/>
-              <w:rPr>
-                <w:sz w:val="24"/>
-              </w:rPr>
-            </w:pPr>
-            <w:r>
-              <w:rPr>
-                <w:sz w:val="24"/>
-              </w:rPr>
-              <w:t>INT(User</w:t>
-            </w:r>
-            <w:r>
-              <w:rPr>
-                <w:spacing w:val="-2"/>
-                <w:sz w:val="24"/>
-              </w:rPr>
-              <w:t>kulcsa)</w:t>
-            </w:r>
-          </w:p>
-        </w:tc>
-        <w:tc>
-          <w:tcPr>
-            <w:tcW w:w="5034" w:type="dxa"/>
-          </w:tcPr>
-          <w:p>
-            <w:pPr>
-              <w:pStyle w:val="14"/>
-              <w:spacing w:before="79"/>
-              <w:ind w:left="107"/>
-              <w:rPr>
-                <w:sz w:val="24"/>
-              </w:rPr>
-            </w:pPr>
-            <w:r>
-              <w:rPr>
-                <w:spacing w:val="-5"/>
-                <w:sz w:val="24"/>
-              </w:rPr>
-              <w:t>Felhasználó</w:t>
-            </w:r>
-          </w:p>
-        </w:tc>
-      </w:tr>
-      <w:tr>
-        <w:tblPrEx>
-          <w:tblBorders>
-            <w:top w:val="single" w:color="000000" w:sz="4" w:space="0"/>
-            <w:left w:val="single" w:color="000000" w:sz="4" w:space="0"/>
-            <w:bottom w:val="single" w:color="000000" w:sz="4" w:space="0"/>
-            <w:right w:val="single" w:color="000000" w:sz="4" w:space="0"/>
-            <w:insideH w:val="single" w:color="000000" w:sz="4" w:space="0"/>
-            <w:insideV w:val="single" w:color="000000" w:sz="4" w:space="0"/>
-          </w:tblBorders>
-          <w:tblCellMar>
-            <w:top w:w="0" w:type="dxa"/>
-            <w:left w:w="0" w:type="dxa"/>
-            <w:bottom w:w="0" w:type="dxa"/>
-            <w:right w:w="0" w:type="dxa"/>
-          </w:tblCellMar>
-        </w:tblPrEx>
-        <w:trPr>
-          <w:trHeight w:val="438" w:hRule="atLeast"/>
-        </w:trPr>
-        <w:tc>
-          <w:tcPr>
-            <w:tcW w:w="2273" w:type="dxa"/>
-          </w:tcPr>
-          <w:p>
-            <w:pPr>
-              <w:pStyle w:val="14"/>
-              <w:spacing w:before="79"/>
-              <w:ind w:left="106"/>
-              <w:rPr>
-                <w:sz w:val="24"/>
-              </w:rPr>
-            </w:pPr>
-            <w:r>
-              <w:rPr>
-                <w:spacing w:val="-2"/>
-                <w:sz w:val="24"/>
-              </w:rPr>
-              <w:t>group_id</w:t>
-            </w:r>
-          </w:p>
-        </w:tc>
-        <w:tc>
-          <w:tcPr>
-            <w:tcW w:w="3061" w:type="dxa"/>
-          </w:tcPr>
-          <w:p>
-            <w:pPr>
-              <w:pStyle w:val="14"/>
-              <w:spacing w:before="79"/>
-              <w:ind w:left="106"/>
-              <w:rPr>
-                <w:sz w:val="24"/>
-              </w:rPr>
-            </w:pPr>
-            <w:r>
-              <w:rPr>
-                <w:sz w:val="24"/>
-              </w:rPr>
-              <w:t>INT(Group</w:t>
-            </w:r>
-            <w:r>
-              <w:rPr>
-                <w:spacing w:val="-2"/>
-                <w:sz w:val="24"/>
-              </w:rPr>
-              <w:t>kulcsa)</w:t>
-            </w:r>
-          </w:p>
-        </w:tc>
-        <w:tc>
-          <w:tcPr>
-            <w:tcW w:w="5034" w:type="dxa"/>
-          </w:tcPr>
-          <w:p>
-            <w:pPr>
-              <w:pStyle w:val="14"/>
-              <w:spacing w:before="79"/>
-              <w:ind w:left="107"/>
-              <w:rPr>
-                <w:sz w:val="24"/>
-              </w:rPr>
-            </w:pPr>
-            <w:r>
-              <w:rPr>
-                <w:spacing w:val="-2"/>
-                <w:sz w:val="24"/>
-              </w:rPr>
-              <w:t>Csoport</w:t>
-            </w:r>
-          </w:p>
-        </w:tc>
-      </w:tr>
-    </w:tbl>
-    <w:p>
-      <w:pPr>
-        <w:ind w:left="153"/>
-        <w:rPr>
-          <w:b/>
-          <w:sz w:val="24"/>
-        </w:rPr>
-      </w:pPr>
-    </w:p>
-    <w:p>
-      <w:pPr>
-        <w:ind w:left="153"/>
-        <w:rPr>
-          <w:sz w:val="24"/>
-        </w:rPr>
-      </w:pPr>
-      <w:r>
-        <w:rPr>
-          <w:b/>
-          <w:sz w:val="24"/>
-        </w:rPr>
-        <w:t>Interests</w:t>
-      </w:r>
-      <w:r>
-        <w:rPr>
-          <w:sz w:val="24"/>
-        </w:rPr>
-        <w:t>:</w:t>
-      </w:r>
-      <w:r>
-        <w:rPr>
-          <w:spacing w:val="-2"/>
-          <w:sz w:val="24"/>
-        </w:rPr>
-        <w:t>Érdeklődési körök.</w:t>
       </w:r>
     </w:p>
     <w:tbl>
@@ -8730,7 +7109,7 @@
           <w:p>
             <w:pPr>
               <w:pStyle w:val="14"/>
-              <w:spacing w:before="81"/>
+              <w:spacing w:before="79"/>
               <w:ind w:left="7"/>
               <w:jc w:val="center"/>
               <w:rPr>
@@ -8756,7 +7135,7 @@
           <w:p>
             <w:pPr>
               <w:pStyle w:val="14"/>
-              <w:spacing w:before="81"/>
+              <w:spacing w:before="79"/>
               <w:ind w:left="10"/>
               <w:jc w:val="center"/>
               <w:rPr>
@@ -8782,7 +7161,7 @@
           <w:p>
             <w:pPr>
               <w:pStyle w:val="14"/>
-              <w:spacing w:before="81"/>
+              <w:spacing w:before="79"/>
               <w:ind w:left="6"/>
               <w:jc w:val="center"/>
               <w:rPr>
@@ -8797,6 +7176,113 @@
                 <w:sz w:val="24"/>
               </w:rPr>
               <w:t>Leírás</w:t>
+            </w:r>
+          </w:p>
+        </w:tc>
+      </w:tr>
+      <w:tr>
+        <w:tblPrEx>
+          <w:tblBorders>
+            <w:top w:val="single" w:color="000000" w:sz="4" w:space="0"/>
+            <w:left w:val="single" w:color="000000" w:sz="4" w:space="0"/>
+            <w:bottom w:val="single" w:color="000000" w:sz="4" w:space="0"/>
+            <w:right w:val="single" w:color="000000" w:sz="4" w:space="0"/>
+            <w:insideH w:val="single" w:color="000000" w:sz="4" w:space="0"/>
+            <w:insideV w:val="single" w:color="000000" w:sz="4" w:space="0"/>
+          </w:tblBorders>
+          <w:tblCellMar>
+            <w:top w:w="0" w:type="dxa"/>
+            <w:left w:w="0" w:type="dxa"/>
+            <w:bottom w:w="0" w:type="dxa"/>
+            <w:right w:w="0" w:type="dxa"/>
+          </w:tblCellMar>
+        </w:tblPrEx>
+        <w:trPr>
+          <w:trHeight w:val="439" w:hRule="atLeast"/>
+        </w:trPr>
+        <w:tc>
+          <w:tcPr>
+            <w:tcW w:w="2273" w:type="dxa"/>
+          </w:tcPr>
+          <w:p>
+            <w:pPr>
+              <w:pStyle w:val="14"/>
+              <w:spacing w:before="79"/>
+              <w:ind w:left="106"/>
+              <w:rPr>
+                <w:sz w:val="24"/>
+              </w:rPr>
+            </w:pPr>
+            <w:r>
+              <w:rPr>
+                <w:spacing w:val="-5"/>
+                <w:sz w:val="24"/>
+              </w:rPr>
+              <w:t>id</w:t>
+            </w:r>
+          </w:p>
+        </w:tc>
+        <w:tc>
+          <w:tcPr>
+            <w:tcW w:w="3061" w:type="dxa"/>
+          </w:tcPr>
+          <w:p>
+            <w:pPr>
+              <w:pStyle w:val="14"/>
+              <w:spacing w:before="79"/>
+              <w:ind w:left="106"/>
+              <w:rPr>
+                <w:sz w:val="24"/>
+              </w:rPr>
+            </w:pPr>
+            <w:r>
+              <w:rPr>
+                <w:spacing w:val="-5"/>
+                <w:sz w:val="24"/>
+              </w:rPr>
+              <w:t>INT</w:t>
+            </w:r>
+          </w:p>
+        </w:tc>
+        <w:tc>
+          <w:tcPr>
+            <w:tcW w:w="5034" w:type="dxa"/>
+          </w:tcPr>
+          <w:p>
+            <w:pPr>
+              <w:pStyle w:val="14"/>
+              <w:spacing w:before="79"/>
+              <w:ind w:left="107"/>
+              <w:rPr>
+                <w:sz w:val="24"/>
+              </w:rPr>
+            </w:pPr>
+            <w:r>
+              <w:rPr>
+                <w:sz w:val="24"/>
+              </w:rPr>
+              <w:t>Autoincrement-es</w:t>
+            </w:r>
+            <w:r>
+              <w:rPr>
+                <w:rFonts w:hint="default"/>
+                <w:sz w:val="24"/>
+                <w:lang w:val="hu-HU"/>
+              </w:rPr>
+              <w:t xml:space="preserve"> </w:t>
+            </w:r>
+            <w:r>
+              <w:rPr>
+                <w:sz w:val="24"/>
+              </w:rPr>
+              <w:t>elsőldeges</w:t>
+            </w:r>
+            <w:r>
+              <w:rPr>
+                <w:spacing w:val="-2"/>
+                <w:sz w:val="24"/>
+              </w:rPr>
+              <w:t xml:space="preserve"> kulcs</w:t>
             </w:r>
           </w:p>
         </w:tc>
@@ -8836,10 +7322,10 @@
             </w:pPr>
             <w:r>
               <w:rPr>
-                <w:spacing w:val="-5"/>
-                <w:sz w:val="24"/>
-              </w:rPr>
-              <w:t>id</w:t>
+                <w:spacing w:val="-4"/>
+                <w:sz w:val="24"/>
+              </w:rPr>
+              <w:t>name</w:t>
             </w:r>
           </w:p>
         </w:tc>
@@ -8858,10 +7344,10 @@
             </w:pPr>
             <w:r>
               <w:rPr>
-                <w:spacing w:val="-5"/>
-                <w:sz w:val="24"/>
-              </w:rPr>
-              <w:t>INT</w:t>
+                <w:spacing w:val="-2"/>
+                <w:sz w:val="24"/>
+              </w:rPr>
+              <w:t>VARCHAR2</w:t>
             </w:r>
           </w:p>
         </w:tc>
@@ -8882,7 +7368,7 @@
               <w:rPr>
                 <w:sz w:val="24"/>
               </w:rPr>
-              <w:t>Autoincrement-es</w:t>
+              <w:t>Csoport</w:t>
             </w:r>
             <w:r>
               <w:rPr>
@@ -8891,119 +7377,6 @@
                 <w:lang w:val="hu-HU"/>
               </w:rPr>
               <w:t xml:space="preserve"> </w:t>
-            </w:r>
-            <w:r>
-              <w:rPr>
-                <w:sz w:val="24"/>
-              </w:rPr>
-              <w:t>elsőldeges</w:t>
-            </w:r>
-            <w:r>
-              <w:rPr>
-                <w:spacing w:val="-2"/>
-                <w:sz w:val="24"/>
-              </w:rPr>
-              <w:t xml:space="preserve"> kulcs</w:t>
-            </w:r>
-          </w:p>
-        </w:tc>
-      </w:tr>
-      <w:tr>
-        <w:tblPrEx>
-          <w:tblBorders>
-            <w:top w:val="single" w:color="000000" w:sz="4" w:space="0"/>
-            <w:left w:val="single" w:color="000000" w:sz="4" w:space="0"/>
-            <w:bottom w:val="single" w:color="000000" w:sz="4" w:space="0"/>
-            <w:right w:val="single" w:color="000000" w:sz="4" w:space="0"/>
-            <w:insideH w:val="single" w:color="000000" w:sz="4" w:space="0"/>
-            <w:insideV w:val="single" w:color="000000" w:sz="4" w:space="0"/>
-          </w:tblBorders>
-          <w:tblCellMar>
-            <w:top w:w="0" w:type="dxa"/>
-            <w:left w:w="0" w:type="dxa"/>
-            <w:bottom w:w="0" w:type="dxa"/>
-            <w:right w:w="0" w:type="dxa"/>
-          </w:tblCellMar>
-        </w:tblPrEx>
-        <w:trPr>
-          <w:trHeight w:val="438" w:hRule="atLeast"/>
-        </w:trPr>
-        <w:tc>
-          <w:tcPr>
-            <w:tcW w:w="2273" w:type="dxa"/>
-          </w:tcPr>
-          <w:p>
-            <w:pPr>
-              <w:pStyle w:val="14"/>
-              <w:spacing w:before="80"/>
-              <w:ind w:left="106"/>
-              <w:rPr>
-                <w:sz w:val="24"/>
-              </w:rPr>
-            </w:pPr>
-            <w:r>
-              <w:rPr>
-                <w:spacing w:val="-4"/>
-                <w:sz w:val="24"/>
-              </w:rPr>
-              <w:t>name</w:t>
-            </w:r>
-          </w:p>
-        </w:tc>
-        <w:tc>
-          <w:tcPr>
-            <w:tcW w:w="3061" w:type="dxa"/>
-          </w:tcPr>
-          <w:p>
-            <w:pPr>
-              <w:pStyle w:val="14"/>
-              <w:spacing w:before="80"/>
-              <w:ind w:left="106"/>
-              <w:rPr>
-                <w:sz w:val="24"/>
-              </w:rPr>
-            </w:pPr>
-            <w:r>
-              <w:rPr>
-                <w:spacing w:val="-2"/>
-                <w:sz w:val="24"/>
-              </w:rPr>
-              <w:t>VARCHAR2</w:t>
-            </w:r>
-          </w:p>
-        </w:tc>
-        <w:tc>
-          <w:tcPr>
-            <w:tcW w:w="5034" w:type="dxa"/>
-          </w:tcPr>
-          <w:p>
-            <w:pPr>
-              <w:pStyle w:val="14"/>
-              <w:spacing w:before="80"/>
-              <w:ind w:left="107"/>
-              <w:rPr>
-                <w:sz w:val="24"/>
-              </w:rPr>
-            </w:pPr>
-            <w:r>
-              <w:rPr>
-                <w:sz w:val="24"/>
-              </w:rPr>
-              <w:t>Érdeklődési</w:t>
-            </w:r>
-            <w:r>
-              <w:rPr>
-                <w:rFonts w:hint="default"/>
-                <w:sz w:val="24"/>
-                <w:lang w:val="hu-HU"/>
-              </w:rPr>
-              <w:t xml:space="preserve"> </w:t>
-            </w:r>
-            <w:r>
-              <w:rPr>
-                <w:sz w:val="24"/>
-              </w:rPr>
-              <w:t xml:space="preserve">kör </w:t>
             </w:r>
             <w:r>
               <w:rPr>
@@ -9018,28 +7391,26 @@
     </w:tbl>
     <w:p>
       <w:pPr>
+        <w:pStyle w:val="5"/>
+        <w:rPr>
+          <w:sz w:val="24"/>
+        </w:rPr>
+      </w:pPr>
+    </w:p>
+    <w:p>
+      <w:pPr>
+        <w:spacing w:before="1"/>
         <w:ind w:left="153"/>
+        <w:rPr>
+          <w:sz w:val="24"/>
+        </w:rPr>
+      </w:pPr>
+      <w:r>
         <w:rPr>
           <w:b/>
           <w:sz w:val="24"/>
         </w:rPr>
-      </w:pPr>
-      <w:bookmarkStart w:id="11" w:name="Szerep-funkció_mátrix_vagy_Egyed-esemény"/>
-      <w:bookmarkEnd w:id="11"/>
-    </w:p>
-    <w:p>
-      <w:pPr>
-        <w:ind w:left="153"/>
-        <w:rPr>
-          <w:sz w:val="24"/>
-        </w:rPr>
-      </w:pPr>
-      <w:r>
-        <w:rPr>
-          <w:b/>
-          <w:sz w:val="24"/>
-        </w:rPr>
-        <w:t>User_Interests</w:t>
+        <w:t>Group_Messages</w:t>
       </w:r>
       <w:r>
         <w:rPr>
@@ -9052,7 +7423,7 @@
           <w:spacing w:val="-2"/>
           <w:sz w:val="24"/>
         </w:rPr>
-        <w:t>Érdeklődési körök csatoló tábla.</w:t>
+        <w:t>Üzenetek csoportba</w:t>
       </w:r>
     </w:p>
     <w:tbl>
@@ -9109,6 +7480,1683 @@
           <w:p>
             <w:pPr>
               <w:pStyle w:val="14"/>
+              <w:spacing w:before="80"/>
+              <w:ind w:left="7"/>
+              <w:jc w:val="center"/>
+              <w:rPr>
+                <w:b/>
+                <w:sz w:val="24"/>
+              </w:rPr>
+            </w:pPr>
+            <w:r>
+              <w:rPr>
+                <w:b/>
+                <w:spacing w:val="-5"/>
+                <w:sz w:val="24"/>
+              </w:rPr>
+              <w:t>Név</w:t>
+            </w:r>
+          </w:p>
+        </w:tc>
+        <w:tc>
+          <w:tcPr>
+            <w:tcW w:w="3061" w:type="dxa"/>
+            <w:shd w:val="clear" w:color="auto" w:fill="8B8B8B"/>
+          </w:tcPr>
+          <w:p>
+            <w:pPr>
+              <w:pStyle w:val="14"/>
+              <w:spacing w:before="80"/>
+              <w:ind w:left="10"/>
+              <w:jc w:val="center"/>
+              <w:rPr>
+                <w:b/>
+                <w:sz w:val="24"/>
+              </w:rPr>
+            </w:pPr>
+            <w:r>
+              <w:rPr>
+                <w:b/>
+                <w:spacing w:val="-4"/>
+                <w:sz w:val="24"/>
+              </w:rPr>
+              <w:t>Típus</w:t>
+            </w:r>
+          </w:p>
+        </w:tc>
+        <w:tc>
+          <w:tcPr>
+            <w:tcW w:w="5034" w:type="dxa"/>
+            <w:shd w:val="clear" w:color="auto" w:fill="8B8B8B"/>
+          </w:tcPr>
+          <w:p>
+            <w:pPr>
+              <w:pStyle w:val="14"/>
+              <w:spacing w:before="80"/>
+              <w:ind w:left="6"/>
+              <w:jc w:val="center"/>
+              <w:rPr>
+                <w:b/>
+                <w:sz w:val="24"/>
+              </w:rPr>
+            </w:pPr>
+            <w:r>
+              <w:rPr>
+                <w:b/>
+                <w:spacing w:val="-2"/>
+                <w:sz w:val="24"/>
+              </w:rPr>
+              <w:t>Leírás</w:t>
+            </w:r>
+          </w:p>
+        </w:tc>
+      </w:tr>
+      <w:tr>
+        <w:tblPrEx>
+          <w:tblBorders>
+            <w:top w:val="single" w:color="000000" w:sz="4" w:space="0"/>
+            <w:left w:val="single" w:color="000000" w:sz="4" w:space="0"/>
+            <w:bottom w:val="single" w:color="000000" w:sz="4" w:space="0"/>
+            <w:right w:val="single" w:color="000000" w:sz="4" w:space="0"/>
+            <w:insideH w:val="single" w:color="000000" w:sz="4" w:space="0"/>
+            <w:insideV w:val="single" w:color="000000" w:sz="4" w:space="0"/>
+          </w:tblBorders>
+          <w:tblCellMar>
+            <w:top w:w="0" w:type="dxa"/>
+            <w:left w:w="0" w:type="dxa"/>
+            <w:bottom w:w="0" w:type="dxa"/>
+            <w:right w:w="0" w:type="dxa"/>
+          </w:tblCellMar>
+        </w:tblPrEx>
+        <w:trPr>
+          <w:trHeight w:val="439" w:hRule="atLeast"/>
+        </w:trPr>
+        <w:tc>
+          <w:tcPr>
+            <w:tcW w:w="2273" w:type="dxa"/>
+          </w:tcPr>
+          <w:p>
+            <w:pPr>
+              <w:pStyle w:val="14"/>
+              <w:spacing w:before="80"/>
+              <w:ind w:left="106"/>
+              <w:rPr>
+                <w:sz w:val="24"/>
+              </w:rPr>
+            </w:pPr>
+            <w:r>
+              <w:rPr>
+                <w:spacing w:val="-5"/>
+                <w:sz w:val="24"/>
+              </w:rPr>
+              <w:t>id</w:t>
+            </w:r>
+          </w:p>
+        </w:tc>
+        <w:tc>
+          <w:tcPr>
+            <w:tcW w:w="3061" w:type="dxa"/>
+          </w:tcPr>
+          <w:p>
+            <w:pPr>
+              <w:pStyle w:val="14"/>
+              <w:spacing w:before="80"/>
+              <w:ind w:left="106"/>
+              <w:rPr>
+                <w:sz w:val="24"/>
+              </w:rPr>
+            </w:pPr>
+            <w:r>
+              <w:rPr>
+                <w:spacing w:val="-5"/>
+                <w:sz w:val="24"/>
+              </w:rPr>
+              <w:t>INT</w:t>
+            </w:r>
+          </w:p>
+        </w:tc>
+        <w:tc>
+          <w:tcPr>
+            <w:tcW w:w="5034" w:type="dxa"/>
+          </w:tcPr>
+          <w:p>
+            <w:pPr>
+              <w:pStyle w:val="14"/>
+              <w:spacing w:before="80"/>
+              <w:ind w:left="107"/>
+              <w:rPr>
+                <w:sz w:val="24"/>
+              </w:rPr>
+            </w:pPr>
+            <w:r>
+              <w:rPr>
+                <w:sz w:val="24"/>
+              </w:rPr>
+              <w:t>Autoincrement-es</w:t>
+            </w:r>
+            <w:r>
+              <w:rPr>
+                <w:rFonts w:hint="default"/>
+                <w:sz w:val="24"/>
+                <w:lang w:val="hu-HU"/>
+              </w:rPr>
+              <w:t xml:space="preserve"> </w:t>
+            </w:r>
+            <w:r>
+              <w:rPr>
+                <w:sz w:val="24"/>
+              </w:rPr>
+              <w:t>elsőldeges</w:t>
+            </w:r>
+            <w:r>
+              <w:rPr>
+                <w:spacing w:val="-2"/>
+                <w:sz w:val="24"/>
+              </w:rPr>
+              <w:t xml:space="preserve"> kulcs</w:t>
+            </w:r>
+          </w:p>
+        </w:tc>
+      </w:tr>
+      <w:tr>
+        <w:tblPrEx>
+          <w:tblBorders>
+            <w:top w:val="single" w:color="000000" w:sz="4" w:space="0"/>
+            <w:left w:val="single" w:color="000000" w:sz="4" w:space="0"/>
+            <w:bottom w:val="single" w:color="000000" w:sz="4" w:space="0"/>
+            <w:right w:val="single" w:color="000000" w:sz="4" w:space="0"/>
+            <w:insideH w:val="single" w:color="000000" w:sz="4" w:space="0"/>
+            <w:insideV w:val="single" w:color="000000" w:sz="4" w:space="0"/>
+          </w:tblBorders>
+          <w:tblCellMar>
+            <w:top w:w="0" w:type="dxa"/>
+            <w:left w:w="0" w:type="dxa"/>
+            <w:bottom w:w="0" w:type="dxa"/>
+            <w:right w:w="0" w:type="dxa"/>
+          </w:tblCellMar>
+        </w:tblPrEx>
+        <w:trPr>
+          <w:trHeight w:val="439" w:hRule="atLeast"/>
+        </w:trPr>
+        <w:tc>
+          <w:tcPr>
+            <w:tcW w:w="2273" w:type="dxa"/>
+          </w:tcPr>
+          <w:p>
+            <w:pPr>
+              <w:pStyle w:val="14"/>
+              <w:spacing w:before="80"/>
+              <w:ind w:left="106"/>
+              <w:rPr>
+                <w:sz w:val="24"/>
+              </w:rPr>
+            </w:pPr>
+            <w:r>
+              <w:rPr>
+                <w:spacing w:val="-2"/>
+                <w:sz w:val="24"/>
+              </w:rPr>
+              <w:t>text</w:t>
+            </w:r>
+          </w:p>
+        </w:tc>
+        <w:tc>
+          <w:tcPr>
+            <w:tcW w:w="3061" w:type="dxa"/>
+          </w:tcPr>
+          <w:p>
+            <w:pPr>
+              <w:pStyle w:val="14"/>
+              <w:spacing w:before="80"/>
+              <w:ind w:left="106"/>
+              <w:rPr>
+                <w:sz w:val="24"/>
+              </w:rPr>
+            </w:pPr>
+            <w:r>
+              <w:rPr>
+                <w:spacing w:val="-2"/>
+                <w:sz w:val="24"/>
+              </w:rPr>
+              <w:t>VARCHAR2</w:t>
+            </w:r>
+          </w:p>
+        </w:tc>
+        <w:tc>
+          <w:tcPr>
+            <w:tcW w:w="5034" w:type="dxa"/>
+          </w:tcPr>
+          <w:p>
+            <w:pPr>
+              <w:pStyle w:val="14"/>
+              <w:spacing w:before="80"/>
+              <w:ind w:left="107"/>
+              <w:rPr>
+                <w:sz w:val="24"/>
+              </w:rPr>
+            </w:pPr>
+            <w:r>
+              <w:rPr>
+                <w:sz w:val="24"/>
+              </w:rPr>
+              <w:t>Üzenet</w:t>
+            </w:r>
+            <w:r>
+              <w:rPr>
+                <w:spacing w:val="-2"/>
+                <w:sz w:val="24"/>
+              </w:rPr>
+              <w:t xml:space="preserve"> tartalma</w:t>
+            </w:r>
+          </w:p>
+        </w:tc>
+      </w:tr>
+      <w:tr>
+        <w:tblPrEx>
+          <w:tblBorders>
+            <w:top w:val="single" w:color="000000" w:sz="4" w:space="0"/>
+            <w:left w:val="single" w:color="000000" w:sz="4" w:space="0"/>
+            <w:bottom w:val="single" w:color="000000" w:sz="4" w:space="0"/>
+            <w:right w:val="single" w:color="000000" w:sz="4" w:space="0"/>
+            <w:insideH w:val="single" w:color="000000" w:sz="4" w:space="0"/>
+            <w:insideV w:val="single" w:color="000000" w:sz="4" w:space="0"/>
+          </w:tblBorders>
+          <w:tblCellMar>
+            <w:top w:w="0" w:type="dxa"/>
+            <w:left w:w="0" w:type="dxa"/>
+            <w:bottom w:w="0" w:type="dxa"/>
+            <w:right w:w="0" w:type="dxa"/>
+          </w:tblCellMar>
+        </w:tblPrEx>
+        <w:trPr>
+          <w:trHeight w:val="439" w:hRule="atLeast"/>
+        </w:trPr>
+        <w:tc>
+          <w:tcPr>
+            <w:tcW w:w="2273" w:type="dxa"/>
+          </w:tcPr>
+          <w:p>
+            <w:pPr>
+              <w:pStyle w:val="14"/>
+              <w:spacing w:before="79"/>
+              <w:ind w:left="106"/>
+              <w:rPr>
+                <w:sz w:val="24"/>
+              </w:rPr>
+            </w:pPr>
+            <w:r>
+              <w:rPr>
+                <w:spacing w:val="-4"/>
+                <w:sz w:val="24"/>
+              </w:rPr>
+              <w:t>when</w:t>
+            </w:r>
+          </w:p>
+        </w:tc>
+        <w:tc>
+          <w:tcPr>
+            <w:tcW w:w="3061" w:type="dxa"/>
+          </w:tcPr>
+          <w:p>
+            <w:pPr>
+              <w:pStyle w:val="14"/>
+              <w:spacing w:before="79"/>
+              <w:ind w:left="106"/>
+              <w:rPr>
+                <w:sz w:val="24"/>
+              </w:rPr>
+            </w:pPr>
+            <w:r>
+              <w:rPr>
+                <w:spacing w:val="-2"/>
+                <w:sz w:val="24"/>
+              </w:rPr>
+              <w:t>DATETIME</w:t>
+            </w:r>
+          </w:p>
+        </w:tc>
+        <w:tc>
+          <w:tcPr>
+            <w:tcW w:w="5034" w:type="dxa"/>
+          </w:tcPr>
+          <w:p>
+            <w:pPr>
+              <w:pStyle w:val="14"/>
+              <w:spacing w:before="79"/>
+              <w:ind w:left="107"/>
+              <w:rPr>
+                <w:sz w:val="24"/>
+              </w:rPr>
+            </w:pPr>
+            <w:r>
+              <w:rPr>
+                <w:sz w:val="24"/>
+              </w:rPr>
+              <w:t>Küldés</w:t>
+            </w:r>
+            <w:r>
+              <w:rPr>
+                <w:rFonts w:hint="default"/>
+                <w:sz w:val="24"/>
+                <w:lang w:val="hu-HU"/>
+              </w:rPr>
+              <w:t xml:space="preserve"> </w:t>
+            </w:r>
+            <w:r>
+              <w:rPr>
+                <w:sz w:val="24"/>
+              </w:rPr>
+              <w:t>ideje</w:t>
+            </w:r>
+            <w:r>
+              <w:rPr>
+                <w:rFonts w:hint="default"/>
+                <w:sz w:val="24"/>
+                <w:lang w:val="hu-HU"/>
+              </w:rPr>
+              <w:t xml:space="preserve"> </w:t>
+            </w:r>
+            <w:r>
+              <w:rPr>
+                <w:sz w:val="24"/>
+              </w:rPr>
+              <w:t>- Alap:</w:t>
+            </w:r>
+            <w:r>
+              <w:rPr>
+                <w:spacing w:val="-2"/>
+                <w:sz w:val="24"/>
+              </w:rPr>
+              <w:t>rendszeridő</w:t>
+            </w:r>
+          </w:p>
+        </w:tc>
+      </w:tr>
+      <w:tr>
+        <w:tblPrEx>
+          <w:tblBorders>
+            <w:top w:val="single" w:color="000000" w:sz="4" w:space="0"/>
+            <w:left w:val="single" w:color="000000" w:sz="4" w:space="0"/>
+            <w:bottom w:val="single" w:color="000000" w:sz="4" w:space="0"/>
+            <w:right w:val="single" w:color="000000" w:sz="4" w:space="0"/>
+            <w:insideH w:val="single" w:color="000000" w:sz="4" w:space="0"/>
+            <w:insideV w:val="single" w:color="000000" w:sz="4" w:space="0"/>
+          </w:tblBorders>
+          <w:tblCellMar>
+            <w:top w:w="0" w:type="dxa"/>
+            <w:left w:w="0" w:type="dxa"/>
+            <w:bottom w:w="0" w:type="dxa"/>
+            <w:right w:w="0" w:type="dxa"/>
+          </w:tblCellMar>
+        </w:tblPrEx>
+        <w:trPr>
+          <w:trHeight w:val="438" w:hRule="atLeast"/>
+        </w:trPr>
+        <w:tc>
+          <w:tcPr>
+            <w:tcW w:w="2273" w:type="dxa"/>
+          </w:tcPr>
+          <w:p>
+            <w:pPr>
+              <w:pStyle w:val="14"/>
+              <w:spacing w:before="79"/>
+              <w:ind w:left="106"/>
+              <w:rPr>
+                <w:sz w:val="24"/>
+              </w:rPr>
+            </w:pPr>
+            <w:r>
+              <w:rPr>
+                <w:spacing w:val="-5"/>
+                <w:sz w:val="24"/>
+              </w:rPr>
+              <w:t>sender_id</w:t>
+            </w:r>
+          </w:p>
+        </w:tc>
+        <w:tc>
+          <w:tcPr>
+            <w:tcW w:w="3061" w:type="dxa"/>
+          </w:tcPr>
+          <w:p>
+            <w:pPr>
+              <w:pStyle w:val="14"/>
+              <w:spacing w:before="79"/>
+              <w:ind w:left="106"/>
+              <w:rPr>
+                <w:sz w:val="24"/>
+              </w:rPr>
+            </w:pPr>
+            <w:r>
+              <w:rPr>
+                <w:sz w:val="24"/>
+              </w:rPr>
+              <w:t>INT(User</w:t>
+            </w:r>
+            <w:r>
+              <w:rPr>
+                <w:spacing w:val="-2"/>
+                <w:sz w:val="24"/>
+              </w:rPr>
+              <w:t>kulcsa)</w:t>
+            </w:r>
+          </w:p>
+        </w:tc>
+        <w:tc>
+          <w:tcPr>
+            <w:tcW w:w="5034" w:type="dxa"/>
+          </w:tcPr>
+          <w:p>
+            <w:pPr>
+              <w:pStyle w:val="14"/>
+              <w:spacing w:before="79"/>
+              <w:ind w:left="107"/>
+              <w:rPr>
+                <w:sz w:val="24"/>
+              </w:rPr>
+            </w:pPr>
+            <w:r>
+              <w:rPr>
+                <w:spacing w:val="-5"/>
+                <w:sz w:val="24"/>
+              </w:rPr>
+              <w:t>Író</w:t>
+            </w:r>
+          </w:p>
+        </w:tc>
+      </w:tr>
+      <w:tr>
+        <w:tblPrEx>
+          <w:tblBorders>
+            <w:top w:val="single" w:color="000000" w:sz="4" w:space="0"/>
+            <w:left w:val="single" w:color="000000" w:sz="4" w:space="0"/>
+            <w:bottom w:val="single" w:color="000000" w:sz="4" w:space="0"/>
+            <w:right w:val="single" w:color="000000" w:sz="4" w:space="0"/>
+            <w:insideH w:val="single" w:color="000000" w:sz="4" w:space="0"/>
+            <w:insideV w:val="single" w:color="000000" w:sz="4" w:space="0"/>
+          </w:tblBorders>
+          <w:tblCellMar>
+            <w:top w:w="0" w:type="dxa"/>
+            <w:left w:w="0" w:type="dxa"/>
+            <w:bottom w:w="0" w:type="dxa"/>
+            <w:right w:w="0" w:type="dxa"/>
+          </w:tblCellMar>
+        </w:tblPrEx>
+        <w:trPr>
+          <w:trHeight w:val="438" w:hRule="atLeast"/>
+        </w:trPr>
+        <w:tc>
+          <w:tcPr>
+            <w:tcW w:w="2273" w:type="dxa"/>
+          </w:tcPr>
+          <w:p>
+            <w:pPr>
+              <w:pStyle w:val="14"/>
+              <w:spacing w:before="79"/>
+              <w:ind w:left="106"/>
+              <w:rPr>
+                <w:sz w:val="24"/>
+              </w:rPr>
+            </w:pPr>
+            <w:r>
+              <w:rPr>
+                <w:spacing w:val="-2"/>
+                <w:sz w:val="24"/>
+              </w:rPr>
+              <w:t>group_id</w:t>
+            </w:r>
+          </w:p>
+        </w:tc>
+        <w:tc>
+          <w:tcPr>
+            <w:tcW w:w="3061" w:type="dxa"/>
+          </w:tcPr>
+          <w:p>
+            <w:pPr>
+              <w:pStyle w:val="14"/>
+              <w:spacing w:before="79"/>
+              <w:ind w:left="106"/>
+              <w:rPr>
+                <w:sz w:val="24"/>
+              </w:rPr>
+            </w:pPr>
+            <w:r>
+              <w:rPr>
+                <w:sz w:val="24"/>
+              </w:rPr>
+              <w:t>INT(Group</w:t>
+            </w:r>
+            <w:r>
+              <w:rPr>
+                <w:spacing w:val="-2"/>
+                <w:sz w:val="24"/>
+              </w:rPr>
+              <w:t>kulcsa)</w:t>
+            </w:r>
+          </w:p>
+        </w:tc>
+        <w:tc>
+          <w:tcPr>
+            <w:tcW w:w="5034" w:type="dxa"/>
+          </w:tcPr>
+          <w:p>
+            <w:pPr>
+              <w:pStyle w:val="14"/>
+              <w:spacing w:before="79"/>
+              <w:ind w:left="107"/>
+              <w:rPr>
+                <w:sz w:val="24"/>
+              </w:rPr>
+            </w:pPr>
+            <w:r>
+              <w:rPr>
+                <w:spacing w:val="-2"/>
+                <w:sz w:val="24"/>
+              </w:rPr>
+              <w:t>Csoport</w:t>
+            </w:r>
+          </w:p>
+        </w:tc>
+      </w:tr>
+    </w:tbl>
+    <w:p>
+      <w:pPr>
+        <w:pStyle w:val="5"/>
+        <w:spacing w:before="2"/>
+        <w:rPr>
+          <w:sz w:val="24"/>
+        </w:rPr>
+      </w:pPr>
+    </w:p>
+    <w:p>
+      <w:pPr>
+        <w:spacing w:before="1"/>
+        <w:ind w:left="153"/>
+        <w:rPr>
+          <w:sz w:val="24"/>
+        </w:rPr>
+      </w:pPr>
+      <w:r>
+        <w:rPr>
+          <w:b/>
+          <w:sz w:val="24"/>
+        </w:rPr>
+        <w:t>User_Groups</w:t>
+      </w:r>
+      <w:r>
+        <w:rPr>
+          <w:sz w:val="24"/>
+        </w:rPr>
+        <w:t>:</w:t>
+      </w:r>
+      <w:r>
+        <w:rPr>
+          <w:spacing w:val="-2"/>
+          <w:sz w:val="24"/>
+        </w:rPr>
+        <w:t>Felhasználok és csoportok kapcsolotabla</w:t>
+      </w:r>
+    </w:p>
+    <w:tbl>
+      <w:tblPr>
+        <w:tblStyle w:val="9"/>
+        <w:tblW w:w="0" w:type="auto"/>
+        <w:tblInd w:w="208" w:type="dxa"/>
+        <w:tblBorders>
+          <w:top w:val="single" w:color="000000" w:sz="4" w:space="0"/>
+          <w:left w:val="single" w:color="000000" w:sz="4" w:space="0"/>
+          <w:bottom w:val="single" w:color="000000" w:sz="4" w:space="0"/>
+          <w:right w:val="single" w:color="000000" w:sz="4" w:space="0"/>
+          <w:insideH w:val="single" w:color="000000" w:sz="4" w:space="0"/>
+          <w:insideV w:val="single" w:color="000000" w:sz="4" w:space="0"/>
+        </w:tblBorders>
+        <w:tblLayout w:type="fixed"/>
+        <w:tblCellMar>
+          <w:top w:w="0" w:type="dxa"/>
+          <w:left w:w="0" w:type="dxa"/>
+          <w:bottom w:w="0" w:type="dxa"/>
+          <w:right w:w="0" w:type="dxa"/>
+        </w:tblCellMar>
+      </w:tblPr>
+      <w:tblGrid>
+        <w:gridCol w:w="2273"/>
+        <w:gridCol w:w="3061"/>
+        <w:gridCol w:w="5034"/>
+      </w:tblGrid>
+      <w:tr>
+        <w:tblPrEx>
+          <w:tblBorders>
+            <w:top w:val="single" w:color="000000" w:sz="4" w:space="0"/>
+            <w:left w:val="single" w:color="000000" w:sz="4" w:space="0"/>
+            <w:bottom w:val="single" w:color="000000" w:sz="4" w:space="0"/>
+            <w:right w:val="single" w:color="000000" w:sz="4" w:space="0"/>
+            <w:insideH w:val="single" w:color="000000" w:sz="4" w:space="0"/>
+            <w:insideV w:val="single" w:color="000000" w:sz="4" w:space="0"/>
+          </w:tblBorders>
+          <w:tblCellMar>
+            <w:top w:w="0" w:type="dxa"/>
+            <w:left w:w="0" w:type="dxa"/>
+            <w:bottom w:w="0" w:type="dxa"/>
+            <w:right w:w="0" w:type="dxa"/>
+          </w:tblCellMar>
+        </w:tblPrEx>
+        <w:trPr>
+          <w:trHeight w:val="438" w:hRule="atLeast"/>
+        </w:trPr>
+        <w:tc>
+          <w:tcPr>
+            <w:tcW w:w="2273" w:type="dxa"/>
+            <w:shd w:val="clear" w:color="auto" w:fill="8B8B8B"/>
+          </w:tcPr>
+          <w:p>
+            <w:pPr>
+              <w:pStyle w:val="14"/>
+              <w:spacing w:before="80"/>
+              <w:ind w:left="7"/>
+              <w:jc w:val="center"/>
+              <w:rPr>
+                <w:b/>
+                <w:sz w:val="24"/>
+              </w:rPr>
+            </w:pPr>
+            <w:r>
+              <w:rPr>
+                <w:b/>
+                <w:spacing w:val="-5"/>
+                <w:sz w:val="24"/>
+              </w:rPr>
+              <w:t>Név</w:t>
+            </w:r>
+          </w:p>
+        </w:tc>
+        <w:tc>
+          <w:tcPr>
+            <w:tcW w:w="3061" w:type="dxa"/>
+            <w:shd w:val="clear" w:color="auto" w:fill="8B8B8B"/>
+          </w:tcPr>
+          <w:p>
+            <w:pPr>
+              <w:pStyle w:val="14"/>
+              <w:spacing w:before="80"/>
+              <w:ind w:left="10"/>
+              <w:jc w:val="center"/>
+              <w:rPr>
+                <w:b/>
+                <w:sz w:val="24"/>
+              </w:rPr>
+            </w:pPr>
+            <w:r>
+              <w:rPr>
+                <w:b/>
+                <w:spacing w:val="-4"/>
+                <w:sz w:val="24"/>
+              </w:rPr>
+              <w:t>Típus</w:t>
+            </w:r>
+          </w:p>
+        </w:tc>
+        <w:tc>
+          <w:tcPr>
+            <w:tcW w:w="5034" w:type="dxa"/>
+            <w:shd w:val="clear" w:color="auto" w:fill="8B8B8B"/>
+          </w:tcPr>
+          <w:p>
+            <w:pPr>
+              <w:pStyle w:val="14"/>
+              <w:spacing w:before="80"/>
+              <w:ind w:left="6"/>
+              <w:jc w:val="center"/>
+              <w:rPr>
+                <w:b/>
+                <w:sz w:val="24"/>
+              </w:rPr>
+            </w:pPr>
+            <w:r>
+              <w:rPr>
+                <w:b/>
+                <w:spacing w:val="-2"/>
+                <w:sz w:val="24"/>
+              </w:rPr>
+              <w:t>Leírás</w:t>
+            </w:r>
+          </w:p>
+        </w:tc>
+      </w:tr>
+      <w:tr>
+        <w:tblPrEx>
+          <w:tblBorders>
+            <w:top w:val="single" w:color="000000" w:sz="4" w:space="0"/>
+            <w:left w:val="single" w:color="000000" w:sz="4" w:space="0"/>
+            <w:bottom w:val="single" w:color="000000" w:sz="4" w:space="0"/>
+            <w:right w:val="single" w:color="000000" w:sz="4" w:space="0"/>
+            <w:insideH w:val="single" w:color="000000" w:sz="4" w:space="0"/>
+            <w:insideV w:val="single" w:color="000000" w:sz="4" w:space="0"/>
+          </w:tblBorders>
+          <w:tblCellMar>
+            <w:top w:w="0" w:type="dxa"/>
+            <w:left w:w="0" w:type="dxa"/>
+            <w:bottom w:w="0" w:type="dxa"/>
+            <w:right w:w="0" w:type="dxa"/>
+          </w:tblCellMar>
+        </w:tblPrEx>
+        <w:trPr>
+          <w:trHeight w:val="439" w:hRule="atLeast"/>
+        </w:trPr>
+        <w:tc>
+          <w:tcPr>
+            <w:tcW w:w="2273" w:type="dxa"/>
+          </w:tcPr>
+          <w:p>
+            <w:pPr>
+              <w:pStyle w:val="14"/>
+              <w:spacing w:before="80"/>
+              <w:ind w:left="106"/>
+              <w:rPr>
+                <w:sz w:val="24"/>
+              </w:rPr>
+            </w:pPr>
+            <w:r>
+              <w:rPr>
+                <w:spacing w:val="-5"/>
+                <w:sz w:val="24"/>
+              </w:rPr>
+              <w:t>id</w:t>
+            </w:r>
+          </w:p>
+        </w:tc>
+        <w:tc>
+          <w:tcPr>
+            <w:tcW w:w="3061" w:type="dxa"/>
+          </w:tcPr>
+          <w:p>
+            <w:pPr>
+              <w:pStyle w:val="14"/>
+              <w:spacing w:before="80"/>
+              <w:ind w:left="106"/>
+              <w:rPr>
+                <w:sz w:val="24"/>
+              </w:rPr>
+            </w:pPr>
+            <w:r>
+              <w:rPr>
+                <w:spacing w:val="-5"/>
+                <w:sz w:val="24"/>
+              </w:rPr>
+              <w:t>INT</w:t>
+            </w:r>
+          </w:p>
+        </w:tc>
+        <w:tc>
+          <w:tcPr>
+            <w:tcW w:w="5034" w:type="dxa"/>
+          </w:tcPr>
+          <w:p>
+            <w:pPr>
+              <w:pStyle w:val="14"/>
+              <w:spacing w:before="80"/>
+              <w:ind w:left="107"/>
+              <w:rPr>
+                <w:sz w:val="24"/>
+              </w:rPr>
+            </w:pPr>
+            <w:r>
+              <w:rPr>
+                <w:sz w:val="24"/>
+              </w:rPr>
+              <w:t>Autoincrement-es</w:t>
+            </w:r>
+            <w:r>
+              <w:rPr>
+                <w:rFonts w:hint="default"/>
+                <w:sz w:val="24"/>
+                <w:lang w:val="hu-HU"/>
+              </w:rPr>
+              <w:t xml:space="preserve"> </w:t>
+            </w:r>
+            <w:r>
+              <w:rPr>
+                <w:sz w:val="24"/>
+              </w:rPr>
+              <w:t>elsőldeges</w:t>
+            </w:r>
+            <w:r>
+              <w:rPr>
+                <w:spacing w:val="-2"/>
+                <w:sz w:val="24"/>
+              </w:rPr>
+              <w:t xml:space="preserve"> kulcs</w:t>
+            </w:r>
+          </w:p>
+        </w:tc>
+      </w:tr>
+      <w:tr>
+        <w:tblPrEx>
+          <w:tblBorders>
+            <w:top w:val="single" w:color="000000" w:sz="4" w:space="0"/>
+            <w:left w:val="single" w:color="000000" w:sz="4" w:space="0"/>
+            <w:bottom w:val="single" w:color="000000" w:sz="4" w:space="0"/>
+            <w:right w:val="single" w:color="000000" w:sz="4" w:space="0"/>
+            <w:insideH w:val="single" w:color="000000" w:sz="4" w:space="0"/>
+            <w:insideV w:val="single" w:color="000000" w:sz="4" w:space="0"/>
+          </w:tblBorders>
+          <w:tblCellMar>
+            <w:top w:w="0" w:type="dxa"/>
+            <w:left w:w="0" w:type="dxa"/>
+            <w:bottom w:w="0" w:type="dxa"/>
+            <w:right w:w="0" w:type="dxa"/>
+          </w:tblCellMar>
+        </w:tblPrEx>
+        <w:trPr>
+          <w:trHeight w:val="439" w:hRule="atLeast"/>
+        </w:trPr>
+        <w:tc>
+          <w:tcPr>
+            <w:tcW w:w="2273" w:type="dxa"/>
+          </w:tcPr>
+          <w:p>
+            <w:pPr>
+              <w:pStyle w:val="14"/>
+              <w:spacing w:before="80"/>
+              <w:ind w:left="106"/>
+              <w:rPr>
+                <w:sz w:val="24"/>
+              </w:rPr>
+            </w:pPr>
+            <w:r>
+              <w:rPr>
+                <w:spacing w:val="-2"/>
+                <w:sz w:val="24"/>
+              </w:rPr>
+              <w:t>pending</w:t>
+            </w:r>
+          </w:p>
+        </w:tc>
+        <w:tc>
+          <w:tcPr>
+            <w:tcW w:w="3061" w:type="dxa"/>
+          </w:tcPr>
+          <w:p>
+            <w:pPr>
+              <w:pStyle w:val="14"/>
+              <w:spacing w:before="80"/>
+              <w:ind w:left="106"/>
+              <w:rPr>
+                <w:sz w:val="24"/>
+              </w:rPr>
+            </w:pPr>
+            <w:r>
+              <w:rPr>
+                <w:sz w:val="24"/>
+              </w:rPr>
+              <w:t>INT</w:t>
+            </w:r>
+          </w:p>
+        </w:tc>
+        <w:tc>
+          <w:tcPr>
+            <w:tcW w:w="5034" w:type="dxa"/>
+          </w:tcPr>
+          <w:p>
+            <w:pPr>
+              <w:pStyle w:val="14"/>
+              <w:spacing w:before="80"/>
+              <w:ind w:left="107"/>
+              <w:rPr>
+                <w:sz w:val="24"/>
+              </w:rPr>
+            </w:pPr>
+            <w:r>
+              <w:rPr>
+                <w:sz w:val="24"/>
+              </w:rPr>
+              <w:t>Kapcsolat státusza</w:t>
+            </w:r>
+          </w:p>
+        </w:tc>
+      </w:tr>
+      <w:tr>
+        <w:tblPrEx>
+          <w:tblBorders>
+            <w:top w:val="single" w:color="000000" w:sz="4" w:space="0"/>
+            <w:left w:val="single" w:color="000000" w:sz="4" w:space="0"/>
+            <w:bottom w:val="single" w:color="000000" w:sz="4" w:space="0"/>
+            <w:right w:val="single" w:color="000000" w:sz="4" w:space="0"/>
+            <w:insideH w:val="single" w:color="000000" w:sz="4" w:space="0"/>
+            <w:insideV w:val="single" w:color="000000" w:sz="4" w:space="0"/>
+          </w:tblBorders>
+          <w:tblCellMar>
+            <w:top w:w="0" w:type="dxa"/>
+            <w:left w:w="0" w:type="dxa"/>
+            <w:bottom w:w="0" w:type="dxa"/>
+            <w:right w:w="0" w:type="dxa"/>
+          </w:tblCellMar>
+        </w:tblPrEx>
+        <w:trPr>
+          <w:trHeight w:val="439" w:hRule="atLeast"/>
+        </w:trPr>
+        <w:tc>
+          <w:tcPr>
+            <w:tcW w:w="2273" w:type="dxa"/>
+          </w:tcPr>
+          <w:p>
+            <w:pPr>
+              <w:pStyle w:val="14"/>
+              <w:spacing w:before="79"/>
+              <w:ind w:left="106"/>
+              <w:rPr>
+                <w:sz w:val="24"/>
+              </w:rPr>
+            </w:pPr>
+            <w:r>
+              <w:rPr>
+                <w:spacing w:val="-4"/>
+                <w:sz w:val="24"/>
+              </w:rPr>
+              <w:t>role</w:t>
+            </w:r>
+          </w:p>
+        </w:tc>
+        <w:tc>
+          <w:tcPr>
+            <w:tcW w:w="3061" w:type="dxa"/>
+          </w:tcPr>
+          <w:p>
+            <w:pPr>
+              <w:pStyle w:val="14"/>
+              <w:spacing w:before="79"/>
+              <w:ind w:left="106"/>
+              <w:rPr>
+                <w:sz w:val="24"/>
+              </w:rPr>
+            </w:pPr>
+            <w:r>
+              <w:rPr>
+                <w:spacing w:val="-2"/>
+                <w:sz w:val="24"/>
+              </w:rPr>
+              <w:t>VARCHAR2</w:t>
+            </w:r>
+          </w:p>
+        </w:tc>
+        <w:tc>
+          <w:tcPr>
+            <w:tcW w:w="5034" w:type="dxa"/>
+          </w:tcPr>
+          <w:p>
+            <w:pPr>
+              <w:pStyle w:val="14"/>
+              <w:spacing w:before="79"/>
+              <w:ind w:left="107"/>
+              <w:rPr>
+                <w:sz w:val="24"/>
+              </w:rPr>
+            </w:pPr>
+            <w:r>
+              <w:rPr>
+                <w:sz w:val="24"/>
+              </w:rPr>
+              <w:t>Felhasználó szerepe a csoportba</w:t>
+            </w:r>
+          </w:p>
+        </w:tc>
+      </w:tr>
+      <w:tr>
+        <w:tblPrEx>
+          <w:tblBorders>
+            <w:top w:val="single" w:color="000000" w:sz="4" w:space="0"/>
+            <w:left w:val="single" w:color="000000" w:sz="4" w:space="0"/>
+            <w:bottom w:val="single" w:color="000000" w:sz="4" w:space="0"/>
+            <w:right w:val="single" w:color="000000" w:sz="4" w:space="0"/>
+            <w:insideH w:val="single" w:color="000000" w:sz="4" w:space="0"/>
+            <w:insideV w:val="single" w:color="000000" w:sz="4" w:space="0"/>
+          </w:tblBorders>
+          <w:tblCellMar>
+            <w:top w:w="0" w:type="dxa"/>
+            <w:left w:w="0" w:type="dxa"/>
+            <w:bottom w:w="0" w:type="dxa"/>
+            <w:right w:w="0" w:type="dxa"/>
+          </w:tblCellMar>
+        </w:tblPrEx>
+        <w:trPr>
+          <w:trHeight w:val="438" w:hRule="atLeast"/>
+        </w:trPr>
+        <w:tc>
+          <w:tcPr>
+            <w:tcW w:w="2273" w:type="dxa"/>
+          </w:tcPr>
+          <w:p>
+            <w:pPr>
+              <w:pStyle w:val="14"/>
+              <w:spacing w:before="79"/>
+              <w:ind w:left="106"/>
+              <w:rPr>
+                <w:sz w:val="24"/>
+              </w:rPr>
+            </w:pPr>
+            <w:r>
+              <w:rPr>
+                <w:spacing w:val="-5"/>
+                <w:sz w:val="24"/>
+              </w:rPr>
+              <w:t>user_id</w:t>
+            </w:r>
+          </w:p>
+        </w:tc>
+        <w:tc>
+          <w:tcPr>
+            <w:tcW w:w="3061" w:type="dxa"/>
+          </w:tcPr>
+          <w:p>
+            <w:pPr>
+              <w:pStyle w:val="14"/>
+              <w:spacing w:before="79"/>
+              <w:ind w:left="106"/>
+              <w:rPr>
+                <w:sz w:val="24"/>
+              </w:rPr>
+            </w:pPr>
+            <w:r>
+              <w:rPr>
+                <w:sz w:val="24"/>
+              </w:rPr>
+              <w:t>INT(User</w:t>
+            </w:r>
+            <w:r>
+              <w:rPr>
+                <w:spacing w:val="-2"/>
+                <w:sz w:val="24"/>
+              </w:rPr>
+              <w:t>kulcsa)</w:t>
+            </w:r>
+          </w:p>
+        </w:tc>
+        <w:tc>
+          <w:tcPr>
+            <w:tcW w:w="5034" w:type="dxa"/>
+          </w:tcPr>
+          <w:p>
+            <w:pPr>
+              <w:pStyle w:val="14"/>
+              <w:spacing w:before="79"/>
+              <w:ind w:left="107"/>
+              <w:rPr>
+                <w:sz w:val="24"/>
+              </w:rPr>
+            </w:pPr>
+            <w:r>
+              <w:rPr>
+                <w:spacing w:val="-5"/>
+                <w:sz w:val="24"/>
+              </w:rPr>
+              <w:t>Felhasználó</w:t>
+            </w:r>
+          </w:p>
+        </w:tc>
+      </w:tr>
+      <w:tr>
+        <w:tblPrEx>
+          <w:tblBorders>
+            <w:top w:val="single" w:color="000000" w:sz="4" w:space="0"/>
+            <w:left w:val="single" w:color="000000" w:sz="4" w:space="0"/>
+            <w:bottom w:val="single" w:color="000000" w:sz="4" w:space="0"/>
+            <w:right w:val="single" w:color="000000" w:sz="4" w:space="0"/>
+            <w:insideH w:val="single" w:color="000000" w:sz="4" w:space="0"/>
+            <w:insideV w:val="single" w:color="000000" w:sz="4" w:space="0"/>
+          </w:tblBorders>
+          <w:tblCellMar>
+            <w:top w:w="0" w:type="dxa"/>
+            <w:left w:w="0" w:type="dxa"/>
+            <w:bottom w:w="0" w:type="dxa"/>
+            <w:right w:w="0" w:type="dxa"/>
+          </w:tblCellMar>
+        </w:tblPrEx>
+        <w:trPr>
+          <w:trHeight w:val="438" w:hRule="atLeast"/>
+        </w:trPr>
+        <w:tc>
+          <w:tcPr>
+            <w:tcW w:w="2273" w:type="dxa"/>
+          </w:tcPr>
+          <w:p>
+            <w:pPr>
+              <w:pStyle w:val="14"/>
+              <w:spacing w:before="79"/>
+              <w:ind w:left="106"/>
+              <w:rPr>
+                <w:sz w:val="24"/>
+              </w:rPr>
+            </w:pPr>
+            <w:r>
+              <w:rPr>
+                <w:spacing w:val="-2"/>
+                <w:sz w:val="24"/>
+              </w:rPr>
+              <w:t>group_id</w:t>
+            </w:r>
+          </w:p>
+        </w:tc>
+        <w:tc>
+          <w:tcPr>
+            <w:tcW w:w="3061" w:type="dxa"/>
+          </w:tcPr>
+          <w:p>
+            <w:pPr>
+              <w:pStyle w:val="14"/>
+              <w:spacing w:before="79"/>
+              <w:ind w:left="106"/>
+              <w:rPr>
+                <w:sz w:val="24"/>
+              </w:rPr>
+            </w:pPr>
+            <w:r>
+              <w:rPr>
+                <w:sz w:val="24"/>
+              </w:rPr>
+              <w:t>INT(Group</w:t>
+            </w:r>
+            <w:r>
+              <w:rPr>
+                <w:spacing w:val="-2"/>
+                <w:sz w:val="24"/>
+              </w:rPr>
+              <w:t>kulcsa)</w:t>
+            </w:r>
+          </w:p>
+        </w:tc>
+        <w:tc>
+          <w:tcPr>
+            <w:tcW w:w="5034" w:type="dxa"/>
+          </w:tcPr>
+          <w:p>
+            <w:pPr>
+              <w:pStyle w:val="14"/>
+              <w:spacing w:before="79"/>
+              <w:ind w:left="107"/>
+              <w:rPr>
+                <w:sz w:val="24"/>
+              </w:rPr>
+            </w:pPr>
+            <w:r>
+              <w:rPr>
+                <w:spacing w:val="-2"/>
+                <w:sz w:val="24"/>
+              </w:rPr>
+              <w:t>Csoport</w:t>
+            </w:r>
+          </w:p>
+        </w:tc>
+      </w:tr>
+    </w:tbl>
+    <w:p>
+      <w:pPr>
+        <w:ind w:left="153"/>
+        <w:rPr>
+          <w:b/>
+          <w:sz w:val="24"/>
+        </w:rPr>
+      </w:pPr>
+    </w:p>
+    <w:p>
+      <w:pPr>
+        <w:ind w:left="153"/>
+        <w:rPr>
+          <w:sz w:val="24"/>
+        </w:rPr>
+      </w:pPr>
+      <w:r>
+        <w:rPr>
+          <w:b/>
+          <w:sz w:val="24"/>
+        </w:rPr>
+        <w:t>Interests</w:t>
+      </w:r>
+      <w:r>
+        <w:rPr>
+          <w:sz w:val="24"/>
+        </w:rPr>
+        <w:t>:</w:t>
+      </w:r>
+      <w:r>
+        <w:rPr>
+          <w:spacing w:val="-2"/>
+          <w:sz w:val="24"/>
+        </w:rPr>
+        <w:t>Érdeklődési körök.</w:t>
+      </w:r>
+    </w:p>
+    <w:tbl>
+      <w:tblPr>
+        <w:tblStyle w:val="9"/>
+        <w:tblW w:w="0" w:type="auto"/>
+        <w:tblInd w:w="208" w:type="dxa"/>
+        <w:tblBorders>
+          <w:top w:val="single" w:color="000000" w:sz="4" w:space="0"/>
+          <w:left w:val="single" w:color="000000" w:sz="4" w:space="0"/>
+          <w:bottom w:val="single" w:color="000000" w:sz="4" w:space="0"/>
+          <w:right w:val="single" w:color="000000" w:sz="4" w:space="0"/>
+          <w:insideH w:val="single" w:color="000000" w:sz="4" w:space="0"/>
+          <w:insideV w:val="single" w:color="000000" w:sz="4" w:space="0"/>
+        </w:tblBorders>
+        <w:tblLayout w:type="fixed"/>
+        <w:tblCellMar>
+          <w:top w:w="0" w:type="dxa"/>
+          <w:left w:w="0" w:type="dxa"/>
+          <w:bottom w:w="0" w:type="dxa"/>
+          <w:right w:w="0" w:type="dxa"/>
+        </w:tblCellMar>
+      </w:tblPr>
+      <w:tblGrid>
+        <w:gridCol w:w="2273"/>
+        <w:gridCol w:w="3061"/>
+        <w:gridCol w:w="5034"/>
+      </w:tblGrid>
+      <w:tr>
+        <w:tblPrEx>
+          <w:tblBorders>
+            <w:top w:val="single" w:color="000000" w:sz="4" w:space="0"/>
+            <w:left w:val="single" w:color="000000" w:sz="4" w:space="0"/>
+            <w:bottom w:val="single" w:color="000000" w:sz="4" w:space="0"/>
+            <w:right w:val="single" w:color="000000" w:sz="4" w:space="0"/>
+            <w:insideH w:val="single" w:color="000000" w:sz="4" w:space="0"/>
+            <w:insideV w:val="single" w:color="000000" w:sz="4" w:space="0"/>
+          </w:tblBorders>
+          <w:tblCellMar>
+            <w:top w:w="0" w:type="dxa"/>
+            <w:left w:w="0" w:type="dxa"/>
+            <w:bottom w:w="0" w:type="dxa"/>
+            <w:right w:w="0" w:type="dxa"/>
+          </w:tblCellMar>
+        </w:tblPrEx>
+        <w:trPr>
+          <w:trHeight w:val="438" w:hRule="atLeast"/>
+        </w:trPr>
+        <w:tc>
+          <w:tcPr>
+            <w:tcW w:w="2273" w:type="dxa"/>
+            <w:shd w:val="clear" w:color="auto" w:fill="8B8B8B"/>
+          </w:tcPr>
+          <w:p>
+            <w:pPr>
+              <w:pStyle w:val="14"/>
+              <w:spacing w:before="81"/>
+              <w:ind w:left="7"/>
+              <w:jc w:val="center"/>
+              <w:rPr>
+                <w:b/>
+                <w:sz w:val="24"/>
+              </w:rPr>
+            </w:pPr>
+            <w:r>
+              <w:rPr>
+                <w:b/>
+                <w:spacing w:val="-5"/>
+                <w:sz w:val="24"/>
+              </w:rPr>
+              <w:t>Név</w:t>
+            </w:r>
+          </w:p>
+        </w:tc>
+        <w:tc>
+          <w:tcPr>
+            <w:tcW w:w="3061" w:type="dxa"/>
+            <w:shd w:val="clear" w:color="auto" w:fill="8B8B8B"/>
+          </w:tcPr>
+          <w:p>
+            <w:pPr>
+              <w:pStyle w:val="14"/>
+              <w:spacing w:before="81"/>
+              <w:ind w:left="10"/>
+              <w:jc w:val="center"/>
+              <w:rPr>
+                <w:b/>
+                <w:sz w:val="24"/>
+              </w:rPr>
+            </w:pPr>
+            <w:r>
+              <w:rPr>
+                <w:b/>
+                <w:spacing w:val="-4"/>
+                <w:sz w:val="24"/>
+              </w:rPr>
+              <w:t>Típus</w:t>
+            </w:r>
+          </w:p>
+        </w:tc>
+        <w:tc>
+          <w:tcPr>
+            <w:tcW w:w="5034" w:type="dxa"/>
+            <w:shd w:val="clear" w:color="auto" w:fill="8B8B8B"/>
+          </w:tcPr>
+          <w:p>
+            <w:pPr>
+              <w:pStyle w:val="14"/>
+              <w:spacing w:before="81"/>
+              <w:ind w:left="6"/>
+              <w:jc w:val="center"/>
+              <w:rPr>
+                <w:b/>
+                <w:sz w:val="24"/>
+              </w:rPr>
+            </w:pPr>
+            <w:r>
+              <w:rPr>
+                <w:b/>
+                <w:spacing w:val="-2"/>
+                <w:sz w:val="24"/>
+              </w:rPr>
+              <w:t>Leírás</w:t>
+            </w:r>
+          </w:p>
+        </w:tc>
+      </w:tr>
+      <w:tr>
+        <w:tblPrEx>
+          <w:tblBorders>
+            <w:top w:val="single" w:color="000000" w:sz="4" w:space="0"/>
+            <w:left w:val="single" w:color="000000" w:sz="4" w:space="0"/>
+            <w:bottom w:val="single" w:color="000000" w:sz="4" w:space="0"/>
+            <w:right w:val="single" w:color="000000" w:sz="4" w:space="0"/>
+            <w:insideH w:val="single" w:color="000000" w:sz="4" w:space="0"/>
+            <w:insideV w:val="single" w:color="000000" w:sz="4" w:space="0"/>
+          </w:tblBorders>
+          <w:tblCellMar>
+            <w:top w:w="0" w:type="dxa"/>
+            <w:left w:w="0" w:type="dxa"/>
+            <w:bottom w:w="0" w:type="dxa"/>
+            <w:right w:w="0" w:type="dxa"/>
+          </w:tblCellMar>
+        </w:tblPrEx>
+        <w:trPr>
+          <w:trHeight w:val="438" w:hRule="atLeast"/>
+        </w:trPr>
+        <w:tc>
+          <w:tcPr>
+            <w:tcW w:w="2273" w:type="dxa"/>
+          </w:tcPr>
+          <w:p>
+            <w:pPr>
+              <w:pStyle w:val="14"/>
+              <w:spacing w:before="81"/>
+              <w:ind w:left="106"/>
+              <w:rPr>
+                <w:sz w:val="24"/>
+              </w:rPr>
+            </w:pPr>
+            <w:r>
+              <w:rPr>
+                <w:spacing w:val="-5"/>
+                <w:sz w:val="24"/>
+              </w:rPr>
+              <w:t>id</w:t>
+            </w:r>
+          </w:p>
+        </w:tc>
+        <w:tc>
+          <w:tcPr>
+            <w:tcW w:w="3061" w:type="dxa"/>
+          </w:tcPr>
+          <w:p>
+            <w:pPr>
+              <w:pStyle w:val="14"/>
+              <w:spacing w:before="81"/>
+              <w:ind w:left="106"/>
+              <w:rPr>
+                <w:sz w:val="24"/>
+              </w:rPr>
+            </w:pPr>
+            <w:r>
+              <w:rPr>
+                <w:spacing w:val="-5"/>
+                <w:sz w:val="24"/>
+              </w:rPr>
+              <w:t>INT</w:t>
+            </w:r>
+          </w:p>
+        </w:tc>
+        <w:tc>
+          <w:tcPr>
+            <w:tcW w:w="5034" w:type="dxa"/>
+          </w:tcPr>
+          <w:p>
+            <w:pPr>
+              <w:pStyle w:val="14"/>
+              <w:spacing w:before="81"/>
+              <w:ind w:left="107"/>
+              <w:rPr>
+                <w:sz w:val="24"/>
+              </w:rPr>
+            </w:pPr>
+            <w:r>
+              <w:rPr>
+                <w:sz w:val="24"/>
+              </w:rPr>
+              <w:t>Autoincrement-es</w:t>
+            </w:r>
+            <w:r>
+              <w:rPr>
+                <w:rFonts w:hint="default"/>
+                <w:sz w:val="24"/>
+                <w:lang w:val="hu-HU"/>
+              </w:rPr>
+              <w:t xml:space="preserve"> </w:t>
+            </w:r>
+            <w:r>
+              <w:rPr>
+                <w:sz w:val="24"/>
+              </w:rPr>
+              <w:t>elsőldeges</w:t>
+            </w:r>
+            <w:r>
+              <w:rPr>
+                <w:spacing w:val="-2"/>
+                <w:sz w:val="24"/>
+              </w:rPr>
+              <w:t xml:space="preserve"> kulcs</w:t>
+            </w:r>
+          </w:p>
+        </w:tc>
+      </w:tr>
+      <w:tr>
+        <w:tblPrEx>
+          <w:tblBorders>
+            <w:top w:val="single" w:color="000000" w:sz="4" w:space="0"/>
+            <w:left w:val="single" w:color="000000" w:sz="4" w:space="0"/>
+            <w:bottom w:val="single" w:color="000000" w:sz="4" w:space="0"/>
+            <w:right w:val="single" w:color="000000" w:sz="4" w:space="0"/>
+            <w:insideH w:val="single" w:color="000000" w:sz="4" w:space="0"/>
+            <w:insideV w:val="single" w:color="000000" w:sz="4" w:space="0"/>
+          </w:tblBorders>
+          <w:tblCellMar>
+            <w:top w:w="0" w:type="dxa"/>
+            <w:left w:w="0" w:type="dxa"/>
+            <w:bottom w:w="0" w:type="dxa"/>
+            <w:right w:w="0" w:type="dxa"/>
+          </w:tblCellMar>
+        </w:tblPrEx>
+        <w:trPr>
+          <w:trHeight w:val="438" w:hRule="atLeast"/>
+        </w:trPr>
+        <w:tc>
+          <w:tcPr>
+            <w:tcW w:w="2273" w:type="dxa"/>
+          </w:tcPr>
+          <w:p>
+            <w:pPr>
+              <w:pStyle w:val="14"/>
+              <w:spacing w:before="80"/>
+              <w:ind w:left="106"/>
+              <w:rPr>
+                <w:sz w:val="24"/>
+              </w:rPr>
+            </w:pPr>
+            <w:r>
+              <w:rPr>
+                <w:spacing w:val="-4"/>
+                <w:sz w:val="24"/>
+              </w:rPr>
+              <w:t>name</w:t>
+            </w:r>
+          </w:p>
+        </w:tc>
+        <w:tc>
+          <w:tcPr>
+            <w:tcW w:w="3061" w:type="dxa"/>
+          </w:tcPr>
+          <w:p>
+            <w:pPr>
+              <w:pStyle w:val="14"/>
+              <w:spacing w:before="80"/>
+              <w:ind w:left="106"/>
+              <w:rPr>
+                <w:sz w:val="24"/>
+              </w:rPr>
+            </w:pPr>
+            <w:r>
+              <w:rPr>
+                <w:spacing w:val="-2"/>
+                <w:sz w:val="24"/>
+              </w:rPr>
+              <w:t>VARCHAR2</w:t>
+            </w:r>
+          </w:p>
+        </w:tc>
+        <w:tc>
+          <w:tcPr>
+            <w:tcW w:w="5034" w:type="dxa"/>
+          </w:tcPr>
+          <w:p>
+            <w:pPr>
+              <w:pStyle w:val="14"/>
+              <w:spacing w:before="80"/>
+              <w:ind w:left="107"/>
+              <w:rPr>
+                <w:sz w:val="24"/>
+              </w:rPr>
+            </w:pPr>
+            <w:r>
+              <w:rPr>
+                <w:sz w:val="24"/>
+              </w:rPr>
+              <w:t>Érdeklődési</w:t>
+            </w:r>
+            <w:r>
+              <w:rPr>
+                <w:rFonts w:hint="default"/>
+                <w:sz w:val="24"/>
+                <w:lang w:val="hu-HU"/>
+              </w:rPr>
+              <w:t xml:space="preserve"> </w:t>
+            </w:r>
+            <w:r>
+              <w:rPr>
+                <w:sz w:val="24"/>
+              </w:rPr>
+              <w:t xml:space="preserve">kör </w:t>
+            </w:r>
+            <w:r>
+              <w:rPr>
+                <w:spacing w:val="-4"/>
+                <w:sz w:val="24"/>
+              </w:rPr>
+              <w:t>neve</w:t>
+            </w:r>
+          </w:p>
+        </w:tc>
+      </w:tr>
+    </w:tbl>
+    <w:p>
+      <w:pPr>
+        <w:ind w:left="153"/>
+        <w:rPr>
+          <w:b/>
+          <w:sz w:val="24"/>
+        </w:rPr>
+      </w:pPr>
+      <w:bookmarkStart w:id="11" w:name="Szerep-funkció_mátrix_vagy_Egyed-esemény"/>
+      <w:bookmarkEnd w:id="11"/>
+    </w:p>
+    <w:p>
+      <w:pPr>
+        <w:ind w:left="153"/>
+        <w:rPr>
+          <w:sz w:val="24"/>
+        </w:rPr>
+      </w:pPr>
+      <w:r>
+        <w:rPr>
+          <w:b/>
+          <w:sz w:val="24"/>
+        </w:rPr>
+        <w:t>User_Interests</w:t>
+      </w:r>
+      <w:r>
+        <w:rPr>
+          <w:sz w:val="24"/>
+        </w:rPr>
+        <w:t>:</w:t>
+      </w:r>
+      <w:r>
+        <w:rPr>
+          <w:spacing w:val="-2"/>
+          <w:sz w:val="24"/>
+        </w:rPr>
+        <w:t>Érdeklődési körök csatoló tábla.</w:t>
+      </w:r>
+    </w:p>
+    <w:tbl>
+      <w:tblPr>
+        <w:tblStyle w:val="9"/>
+        <w:tblW w:w="0" w:type="auto"/>
+        <w:tblInd w:w="208" w:type="dxa"/>
+        <w:tblBorders>
+          <w:top w:val="single" w:color="000000" w:sz="4" w:space="0"/>
+          <w:left w:val="single" w:color="000000" w:sz="4" w:space="0"/>
+          <w:bottom w:val="single" w:color="000000" w:sz="4" w:space="0"/>
+          <w:right w:val="single" w:color="000000" w:sz="4" w:space="0"/>
+          <w:insideH w:val="single" w:color="000000" w:sz="4" w:space="0"/>
+          <w:insideV w:val="single" w:color="000000" w:sz="4" w:space="0"/>
+        </w:tblBorders>
+        <w:tblLayout w:type="fixed"/>
+        <w:tblCellMar>
+          <w:top w:w="0" w:type="dxa"/>
+          <w:left w:w="0" w:type="dxa"/>
+          <w:bottom w:w="0" w:type="dxa"/>
+          <w:right w:w="0" w:type="dxa"/>
+        </w:tblCellMar>
+      </w:tblPr>
+      <w:tblGrid>
+        <w:gridCol w:w="2273"/>
+        <w:gridCol w:w="3061"/>
+        <w:gridCol w:w="5034"/>
+      </w:tblGrid>
+      <w:tr>
+        <w:tblPrEx>
+          <w:tblBorders>
+            <w:top w:val="single" w:color="000000" w:sz="4" w:space="0"/>
+            <w:left w:val="single" w:color="000000" w:sz="4" w:space="0"/>
+            <w:bottom w:val="single" w:color="000000" w:sz="4" w:space="0"/>
+            <w:right w:val="single" w:color="000000" w:sz="4" w:space="0"/>
+            <w:insideH w:val="single" w:color="000000" w:sz="4" w:space="0"/>
+            <w:insideV w:val="single" w:color="000000" w:sz="4" w:space="0"/>
+          </w:tblBorders>
+          <w:tblCellMar>
+            <w:top w:w="0" w:type="dxa"/>
+            <w:left w:w="0" w:type="dxa"/>
+            <w:bottom w:w="0" w:type="dxa"/>
+            <w:right w:w="0" w:type="dxa"/>
+          </w:tblCellMar>
+        </w:tblPrEx>
+        <w:trPr>
+          <w:trHeight w:val="438" w:hRule="atLeast"/>
+        </w:trPr>
+        <w:tc>
+          <w:tcPr>
+            <w:tcW w:w="2273" w:type="dxa"/>
+            <w:shd w:val="clear" w:color="auto" w:fill="8B8B8B"/>
+          </w:tcPr>
+          <w:p>
+            <w:pPr>
+              <w:pStyle w:val="14"/>
               <w:spacing w:before="81"/>
               <w:ind w:left="7"/>
               <w:jc w:val="center"/>
@@ -10411,6 +10459,14 @@
       </w:tblGrid>
       <w:tr>
         <w:tblPrEx>
+          <w:tblBorders>
+            <w:top w:val="single" w:color="000000" w:sz="6" w:space="0"/>
+            <w:left w:val="single" w:color="000000" w:sz="6" w:space="0"/>
+            <w:bottom w:val="single" w:color="000000" w:sz="6" w:space="0"/>
+            <w:right w:val="single" w:color="000000" w:sz="6" w:space="0"/>
+            <w:insideH w:val="single" w:color="000000" w:sz="6" w:space="0"/>
+            <w:insideV w:val="single" w:color="000000" w:sz="6" w:space="0"/>
+          </w:tblBorders>
           <w:tblCellMar>
             <w:top w:w="0" w:type="dxa"/>
             <w:left w:w="0" w:type="dxa"/>
@@ -10627,6 +10683,14 @@
       </w:tr>
       <w:tr>
         <w:tblPrEx>
+          <w:tblBorders>
+            <w:top w:val="single" w:color="000000" w:sz="6" w:space="0"/>
+            <w:left w:val="single" w:color="000000" w:sz="6" w:space="0"/>
+            <w:bottom w:val="single" w:color="000000" w:sz="6" w:space="0"/>
+            <w:right w:val="single" w:color="000000" w:sz="6" w:space="0"/>
+            <w:insideH w:val="single" w:color="000000" w:sz="6" w:space="0"/>
+            <w:insideV w:val="single" w:color="000000" w:sz="6" w:space="0"/>
+          </w:tblBorders>
           <w:tblCellMar>
             <w:top w:w="0" w:type="dxa"/>
             <w:left w:w="0" w:type="dxa"/>
@@ -10941,6 +11005,14 @@
       </w:tr>
       <w:tr>
         <w:tblPrEx>
+          <w:tblBorders>
+            <w:top w:val="single" w:color="000000" w:sz="6" w:space="0"/>
+            <w:left w:val="single" w:color="000000" w:sz="6" w:space="0"/>
+            <w:bottom w:val="single" w:color="000000" w:sz="6" w:space="0"/>
+            <w:right w:val="single" w:color="000000" w:sz="6" w:space="0"/>
+            <w:insideH w:val="single" w:color="000000" w:sz="6" w:space="0"/>
+            <w:insideV w:val="single" w:color="000000" w:sz="6" w:space="0"/>
+          </w:tblBorders>
           <w:tblCellMar>
             <w:top w:w="0" w:type="dxa"/>
             <w:left w:w="0" w:type="dxa"/>
@@ -11143,6 +11215,14 @@
       </w:tr>
       <w:tr>
         <w:tblPrEx>
+          <w:tblBorders>
+            <w:top w:val="single" w:color="000000" w:sz="6" w:space="0"/>
+            <w:left w:val="single" w:color="000000" w:sz="6" w:space="0"/>
+            <w:bottom w:val="single" w:color="000000" w:sz="6" w:space="0"/>
+            <w:right w:val="single" w:color="000000" w:sz="6" w:space="0"/>
+            <w:insideH w:val="single" w:color="000000" w:sz="6" w:space="0"/>
+            <w:insideV w:val="single" w:color="000000" w:sz="6" w:space="0"/>
+          </w:tblBorders>
           <w:tblCellMar>
             <w:top w:w="0" w:type="dxa"/>
             <w:left w:w="0" w:type="dxa"/>
@@ -11351,6 +11431,14 @@
       </w:tr>
       <w:tr>
         <w:tblPrEx>
+          <w:tblBorders>
+            <w:top w:val="single" w:color="000000" w:sz="6" w:space="0"/>
+            <w:left w:val="single" w:color="000000" w:sz="6" w:space="0"/>
+            <w:bottom w:val="single" w:color="000000" w:sz="6" w:space="0"/>
+            <w:right w:val="single" w:color="000000" w:sz="6" w:space="0"/>
+            <w:insideH w:val="single" w:color="000000" w:sz="6" w:space="0"/>
+            <w:insideV w:val="single" w:color="000000" w:sz="6" w:space="0"/>
+          </w:tblBorders>
           <w:tblCellMar>
             <w:top w:w="0" w:type="dxa"/>
             <w:left w:w="0" w:type="dxa"/>
@@ -11570,6 +11658,14 @@
       </w:tr>
       <w:tr>
         <w:tblPrEx>
+          <w:tblBorders>
+            <w:top w:val="single" w:color="000000" w:sz="6" w:space="0"/>
+            <w:left w:val="single" w:color="000000" w:sz="6" w:space="0"/>
+            <w:bottom w:val="single" w:color="000000" w:sz="6" w:space="0"/>
+            <w:right w:val="single" w:color="000000" w:sz="6" w:space="0"/>
+            <w:insideH w:val="single" w:color="000000" w:sz="6" w:space="0"/>
+            <w:insideV w:val="single" w:color="000000" w:sz="6" w:space="0"/>
+          </w:tblBorders>
           <w:tblCellMar>
             <w:top w:w="0" w:type="dxa"/>
             <w:left w:w="0" w:type="dxa"/>
@@ -11772,6 +11868,14 @@
       </w:tr>
       <w:tr>
         <w:tblPrEx>
+          <w:tblBorders>
+            <w:top w:val="single" w:color="000000" w:sz="6" w:space="0"/>
+            <w:left w:val="single" w:color="000000" w:sz="6" w:space="0"/>
+            <w:bottom w:val="single" w:color="000000" w:sz="6" w:space="0"/>
+            <w:right w:val="single" w:color="000000" w:sz="6" w:space="0"/>
+            <w:insideH w:val="single" w:color="000000" w:sz="6" w:space="0"/>
+            <w:insideV w:val="single" w:color="000000" w:sz="6" w:space="0"/>
+          </w:tblBorders>
           <w:tblCellMar>
             <w:top w:w="0" w:type="dxa"/>
             <w:left w:w="0" w:type="dxa"/>
@@ -12061,6 +12165,14 @@
       </w:tr>
       <w:tr>
         <w:tblPrEx>
+          <w:tblBorders>
+            <w:top w:val="single" w:color="000000" w:sz="6" w:space="0"/>
+            <w:left w:val="single" w:color="000000" w:sz="6" w:space="0"/>
+            <w:bottom w:val="single" w:color="000000" w:sz="6" w:space="0"/>
+            <w:right w:val="single" w:color="000000" w:sz="6" w:space="0"/>
+            <w:insideH w:val="single" w:color="000000" w:sz="6" w:space="0"/>
+            <w:insideV w:val="single" w:color="000000" w:sz="6" w:space="0"/>
+          </w:tblBorders>
           <w:tblCellMar>
             <w:top w:w="0" w:type="dxa"/>
             <w:left w:w="0" w:type="dxa"/>
@@ -12261,6 +12373,14 @@
       </w:tr>
       <w:tr>
         <w:tblPrEx>
+          <w:tblBorders>
+            <w:top w:val="single" w:color="000000" w:sz="6" w:space="0"/>
+            <w:left w:val="single" w:color="000000" w:sz="6" w:space="0"/>
+            <w:bottom w:val="single" w:color="000000" w:sz="6" w:space="0"/>
+            <w:right w:val="single" w:color="000000" w:sz="6" w:space="0"/>
+            <w:insideH w:val="single" w:color="000000" w:sz="6" w:space="0"/>
+            <w:insideV w:val="single" w:color="000000" w:sz="6" w:space="0"/>
+          </w:tblBorders>
           <w:tblCellMar>
             <w:top w:w="0" w:type="dxa"/>
             <w:left w:w="0" w:type="dxa"/>
@@ -15795,12 +15915,6 @@
             <w:insideH w:val="single" w:color="000000" w:sz="6" w:space="0"/>
             <w:insideV w:val="single" w:color="000000" w:sz="6" w:space="0"/>
           </w:tblBorders>
-          <w:tblCellMar>
-            <w:top w:w="0" w:type="dxa"/>
-            <w:left w:w="0" w:type="dxa"/>
-            <w:bottom w:w="0" w:type="dxa"/>
-            <w:right w:w="0" w:type="dxa"/>
-          </w:tblCellMar>
         </w:tblPrEx>
         <w:trPr>
           <w:trHeight w:val="792" w:hRule="atLeast"/>
@@ -18256,7 +18370,7 @@
           <w:szCs w:val="24"/>
           <w:lang w:val="hu-HU"/>
         </w:rPr>
-        <w:t>Az Oracle 12c adatbázisunk a truevoly/oracle-12c Docker konténerben fut. A Frontend és a Backend implementációjára vannak tervek, de még kérdéses.</w:t>
+        <w:t>Az Oracle 12c adatbázisunk a truevoly/oracle-12c Docker konténerben fut. A Frontend React-ben, a Backend NestJS alatt fut.</w:t>
       </w:r>
     </w:p>
     <w:p>
@@ -18282,6 +18396,8 @@
         </w:rPr>
         <w:br w:type="page"/>
       </w:r>
+      <w:bookmarkStart w:id="16" w:name="_GoBack"/>
+      <w:bookmarkEnd w:id="16"/>
     </w:p>
     <w:p>
       <w:pPr>

</xml_diff>